<commit_message>
completamento di tutti i requisiti, collegamento tra i due pattern (interpreter e composite) tutto funziona
</commit_message>
<xml_diff>
--- a/MiniCAD.docx
+++ b/MiniCAD.docx
@@ -123,6 +123,7 @@
         </w:rPr>
         <w:t xml:space="preserve">L’interprete, la cui grammatica EBNF è riportata di seguito, supporta i seguenti </w:t>
       </w:r>
+      <w:proofErr w:type="spellStart"/>
       <w:proofErr w:type="gramStart"/>
       <w:r>
         <w:rPr>
@@ -133,6 +134,7 @@
         </w:rPr>
         <w:t>comandi,alcuni</w:t>
       </w:r>
+      <w:proofErr w:type="spellEnd"/>
       <w:proofErr w:type="gramEnd"/>
       <w:r>
         <w:rPr>
@@ -143,6 +145,7 @@
         </w:rPr>
         <w:t xml:space="preserve"> dei quali sono reversibili (se ne può richiedere l’</w:t>
       </w:r>
+      <w:proofErr w:type="spellStart"/>
       <w:r>
         <w:rPr>
           <w:rFonts w:ascii="Arial" w:eastAsia="Arial" w:hAnsi="Arial" w:cs="Arial"/>
@@ -153,6 +156,7 @@
         </w:rPr>
         <w:t>undo</w:t>
       </w:r>
+      <w:proofErr w:type="spellEnd"/>
       <w:r>
         <w:rPr>
           <w:rFonts w:ascii="Arial" w:eastAsia="Arial" w:hAnsi="Arial" w:cs="Arial"/>
@@ -250,7 +254,29 @@
           <w:sz w:val="22"/>
           <w:szCs w:val="22"/>
         </w:rPr>
-        <w:t xml:space="preserve"> circle (5.0) (3.1,4.5)</w:t>
+        <w:t xml:space="preserve"> </w:t>
+      </w:r>
+      <w:proofErr w:type="spellStart"/>
+      <w:r>
+        <w:rPr>
+          <w:rFonts w:ascii="Courier New" w:eastAsia="Courier New" w:hAnsi="Courier New" w:cs="Courier New"/>
+          <w:b/>
+          <w:color w:val="000000"/>
+          <w:sz w:val="22"/>
+          <w:szCs w:val="22"/>
+        </w:rPr>
+        <w:t>circle</w:t>
+      </w:r>
+      <w:proofErr w:type="spellEnd"/>
+      <w:r>
+        <w:rPr>
+          <w:rFonts w:ascii="Courier New" w:eastAsia="Courier New" w:hAnsi="Courier New" w:cs="Courier New"/>
+          <w:b/>
+          <w:color w:val="000000"/>
+          <w:sz w:val="22"/>
+          <w:szCs w:val="22"/>
+        </w:rPr>
+        <w:t xml:space="preserve"> (5.0) (3.1,4.5)</w:t>
       </w:r>
     </w:p>
     <w:p>
@@ -334,7 +360,29 @@
           <w:sz w:val="22"/>
           <w:szCs w:val="22"/>
         </w:rPr>
-        <w:t xml:space="preserve"> img (“./pippo.png”) (6.1,4.6)</w:t>
+        <w:t xml:space="preserve"> </w:t>
+      </w:r>
+      <w:proofErr w:type="spellStart"/>
+      <w:r>
+        <w:rPr>
+          <w:rFonts w:ascii="Courier New" w:eastAsia="Courier New" w:hAnsi="Courier New" w:cs="Courier New"/>
+          <w:b/>
+          <w:color w:val="000000"/>
+          <w:sz w:val="22"/>
+          <w:szCs w:val="22"/>
+        </w:rPr>
+        <w:t>img</w:t>
+      </w:r>
+      <w:proofErr w:type="spellEnd"/>
+      <w:r>
+        <w:rPr>
+          <w:rFonts w:ascii="Courier New" w:eastAsia="Courier New" w:hAnsi="Courier New" w:cs="Courier New"/>
+          <w:b/>
+          <w:color w:val="000000"/>
+          <w:sz w:val="22"/>
+          <w:szCs w:val="22"/>
+        </w:rPr>
+        <w:t xml:space="preserve"> (“./pippo.png”) (6.1,4.6)</w:t>
       </w:r>
     </w:p>
     <w:p>
@@ -668,6 +716,7 @@
         <w:spacing w:line="276" w:lineRule="auto"/>
         <w:ind w:left="1395" w:hanging="359"/>
       </w:pPr>
+      <w:proofErr w:type="spellStart"/>
       <w:r>
         <w:rPr>
           <w:rFonts w:ascii="Courier New" w:eastAsia="Courier New" w:hAnsi="Courier New" w:cs="Courier New"/>
@@ -676,7 +725,18 @@
           <w:sz w:val="22"/>
           <w:szCs w:val="22"/>
         </w:rPr>
-        <w:t>mvoff id1 (5.9,8.2)</w:t>
+        <w:t>mvoff</w:t>
+      </w:r>
+      <w:proofErr w:type="spellEnd"/>
+      <w:r>
+        <w:rPr>
+          <w:rFonts w:ascii="Courier New" w:eastAsia="Courier New" w:hAnsi="Courier New" w:cs="Courier New"/>
+          <w:b/>
+          <w:color w:val="000000"/>
+          <w:sz w:val="22"/>
+          <w:szCs w:val="22"/>
+        </w:rPr>
+        <w:t xml:space="preserve"> id1 (5.9,8.2)</w:t>
       </w:r>
     </w:p>
     <w:p>
@@ -745,34 +805,6 @@
           <w:szCs w:val="22"/>
         </w:rPr>
       </w:pPr>
-    </w:p>
-    <w:p>
-      <w:pPr>
-        <w:pBdr>
-          <w:top w:val="nil"/>
-          <w:left w:val="nil"/>
-          <w:bottom w:val="nil"/>
-          <w:right w:val="nil"/>
-          <w:between w:val="nil"/>
-        </w:pBdr>
-        <w:spacing w:line="276" w:lineRule="auto"/>
-        <w:ind w:left="1395"/>
-        <w:rPr>
-          <w:rFonts w:ascii="Arial" w:eastAsia="Arial" w:hAnsi="Arial" w:cs="Arial"/>
-          <w:color w:val="000000"/>
-          <w:sz w:val="22"/>
-          <w:szCs w:val="22"/>
-        </w:rPr>
-      </w:pPr>
-      <w:r>
-        <w:rPr>
-          <w:rFonts w:ascii="Arial" w:eastAsia="Arial" w:hAnsi="Arial" w:cs="Arial"/>
-          <w:color w:val="000000"/>
-          <w:sz w:val="22"/>
-          <w:szCs w:val="22"/>
-        </w:rPr>
-        <w:t>FATTO FINO A QUA TRANNE GRUPPI</w:t>
-      </w:r>
     </w:p>
     <w:p>
       <w:pPr>
@@ -972,6 +1004,7 @@
         <w:spacing w:line="276" w:lineRule="auto"/>
         <w:ind w:left="1395" w:hanging="359"/>
       </w:pPr>
+      <w:proofErr w:type="spellStart"/>
       <w:r>
         <w:rPr>
           <w:rFonts w:ascii="Courier New" w:eastAsia="Courier New" w:hAnsi="Courier New" w:cs="Courier New"/>
@@ -980,7 +1013,18 @@
           <w:sz w:val="22"/>
           <w:szCs w:val="22"/>
         </w:rPr>
-        <w:t>ls id1</w:t>
+        <w:t>ls</w:t>
+      </w:r>
+      <w:proofErr w:type="spellEnd"/>
+      <w:r>
+        <w:rPr>
+          <w:rFonts w:ascii="Courier New" w:eastAsia="Courier New" w:hAnsi="Courier New" w:cs="Courier New"/>
+          <w:b/>
+          <w:color w:val="000000"/>
+          <w:sz w:val="22"/>
+          <w:szCs w:val="22"/>
+        </w:rPr>
+        <w:t xml:space="preserve"> id1</w:t>
       </w:r>
     </w:p>
     <w:p>
@@ -1027,6 +1071,7 @@
         <w:spacing w:line="276" w:lineRule="auto"/>
         <w:ind w:left="1395" w:hanging="359"/>
       </w:pPr>
+      <w:proofErr w:type="spellStart"/>
       <w:r>
         <w:rPr>
           <w:rFonts w:ascii="Courier New" w:eastAsia="Courier New" w:hAnsi="Courier New" w:cs="Courier New"/>
@@ -1035,8 +1080,31 @@
           <w:sz w:val="22"/>
           <w:szCs w:val="22"/>
         </w:rPr>
-        <w:t>ls circle</w:t>
-      </w:r>
+        <w:t>ls</w:t>
+      </w:r>
+      <w:proofErr w:type="spellEnd"/>
+      <w:r>
+        <w:rPr>
+          <w:rFonts w:ascii="Courier New" w:eastAsia="Courier New" w:hAnsi="Courier New" w:cs="Courier New"/>
+          <w:b/>
+          <w:color w:val="000000"/>
+          <w:sz w:val="22"/>
+          <w:szCs w:val="22"/>
+        </w:rPr>
+        <w:t xml:space="preserve"> </w:t>
+      </w:r>
+      <w:proofErr w:type="spellStart"/>
+      <w:r>
+        <w:rPr>
+          <w:rFonts w:ascii="Courier New" w:eastAsia="Courier New" w:hAnsi="Courier New" w:cs="Courier New"/>
+          <w:b/>
+          <w:color w:val="000000"/>
+          <w:sz w:val="22"/>
+          <w:szCs w:val="22"/>
+        </w:rPr>
+        <w:t>circle</w:t>
+      </w:r>
+      <w:proofErr w:type="spellEnd"/>
     </w:p>
     <w:p>
       <w:pPr>
@@ -1063,8 +1131,19 @@
           <w:sz w:val="22"/>
           <w:szCs w:val="22"/>
         </w:rPr>
-        <w:t>visualizza l’elenco degli oggetti di tipo circle</w:t>
-      </w:r>
+        <w:t xml:space="preserve">visualizza l’elenco degli oggetti di tipo </w:t>
+      </w:r>
+      <w:proofErr w:type="spellStart"/>
+      <w:r>
+        <w:rPr>
+          <w:rFonts w:ascii="Arial" w:eastAsia="Arial" w:hAnsi="Arial" w:cs="Arial"/>
+          <w:color w:val="000000"/>
+          <w:sz w:val="22"/>
+          <w:szCs w:val="22"/>
+        </w:rPr>
+        <w:t>circle</w:t>
+      </w:r>
+      <w:proofErr w:type="spellEnd"/>
     </w:p>
     <w:p>
       <w:pPr>
@@ -1082,6 +1161,7 @@
         <w:spacing w:line="276" w:lineRule="auto"/>
         <w:ind w:left="1395" w:hanging="359"/>
       </w:pPr>
+      <w:proofErr w:type="spellStart"/>
       <w:r>
         <w:rPr>
           <w:rFonts w:ascii="Courier New" w:eastAsia="Courier New" w:hAnsi="Courier New" w:cs="Courier New"/>
@@ -1090,8 +1170,31 @@
           <w:sz w:val="22"/>
           <w:szCs w:val="22"/>
         </w:rPr>
-        <w:t>ls all</w:t>
-      </w:r>
+        <w:t>ls</w:t>
+      </w:r>
+      <w:proofErr w:type="spellEnd"/>
+      <w:r>
+        <w:rPr>
+          <w:rFonts w:ascii="Courier New" w:eastAsia="Courier New" w:hAnsi="Courier New" w:cs="Courier New"/>
+          <w:b/>
+          <w:color w:val="000000"/>
+          <w:sz w:val="22"/>
+          <w:szCs w:val="22"/>
+        </w:rPr>
+        <w:t xml:space="preserve"> </w:t>
+      </w:r>
+      <w:proofErr w:type="spellStart"/>
+      <w:r>
+        <w:rPr>
+          <w:rFonts w:ascii="Courier New" w:eastAsia="Courier New" w:hAnsi="Courier New" w:cs="Courier New"/>
+          <w:b/>
+          <w:color w:val="000000"/>
+          <w:sz w:val="22"/>
+          <w:szCs w:val="22"/>
+        </w:rPr>
+        <w:t>all</w:t>
+      </w:r>
+      <w:proofErr w:type="spellEnd"/>
     </w:p>
     <w:p>
       <w:pPr>
@@ -1118,7 +1221,6 @@
           <w:sz w:val="22"/>
           <w:szCs w:val="22"/>
         </w:rPr>
-        <w:lastRenderedPageBreak/>
         <w:t>visualizza l’elenco di tutti gli oggetti</w:t>
       </w:r>
     </w:p>
@@ -1138,6 +1240,7 @@
         <w:spacing w:line="276" w:lineRule="auto"/>
         <w:ind w:left="1395" w:hanging="359"/>
       </w:pPr>
+      <w:proofErr w:type="spellStart"/>
       <w:r>
         <w:rPr>
           <w:rFonts w:ascii="Courier New" w:eastAsia="Courier New" w:hAnsi="Courier New" w:cs="Courier New"/>
@@ -1146,7 +1249,19 @@
           <w:sz w:val="22"/>
           <w:szCs w:val="22"/>
         </w:rPr>
-        <w:t>ls groups</w:t>
+        <w:lastRenderedPageBreak/>
+        <w:t>ls</w:t>
+      </w:r>
+      <w:proofErr w:type="spellEnd"/>
+      <w:r>
+        <w:rPr>
+          <w:rFonts w:ascii="Courier New" w:eastAsia="Courier New" w:hAnsi="Courier New" w:cs="Courier New"/>
+          <w:b/>
+          <w:color w:val="000000"/>
+          <w:sz w:val="22"/>
+          <w:szCs w:val="22"/>
+        </w:rPr>
+        <w:t xml:space="preserve"> groups</w:t>
       </w:r>
     </w:p>
     <w:p>
@@ -1187,54 +1302,6 @@
           <w:between w:val="nil"/>
         </w:pBdr>
         <w:spacing w:line="276" w:lineRule="auto"/>
-        <w:ind w:left="720" w:firstLine="720"/>
-        <w:rPr>
-          <w:rFonts w:ascii="Arial" w:eastAsia="Arial" w:hAnsi="Arial" w:cs="Arial"/>
-          <w:color w:val="000000"/>
-          <w:sz w:val="22"/>
-          <w:szCs w:val="22"/>
-        </w:rPr>
-      </w:pPr>
-    </w:p>
-    <w:p>
-      <w:pPr>
-        <w:pBdr>
-          <w:top w:val="nil"/>
-          <w:left w:val="nil"/>
-          <w:bottom w:val="nil"/>
-          <w:right w:val="nil"/>
-          <w:between w:val="nil"/>
-        </w:pBdr>
-        <w:spacing w:line="276" w:lineRule="auto"/>
-        <w:ind w:left="720" w:firstLine="720"/>
-        <w:rPr>
-          <w:rFonts w:ascii="Arial" w:eastAsia="Arial" w:hAnsi="Arial" w:cs="Arial"/>
-          <w:color w:val="000000"/>
-          <w:sz w:val="22"/>
-          <w:szCs w:val="22"/>
-        </w:rPr>
-      </w:pPr>
-      <w:r>
-        <w:rPr>
-          <w:rFonts w:ascii="Arial" w:eastAsia="Arial" w:hAnsi="Arial" w:cs="Arial"/>
-          <w:color w:val="000000"/>
-          <w:sz w:val="22"/>
-          <w:szCs w:val="22"/>
-        </w:rPr>
-        <w:t>LS COMPLETA</w:t>
-      </w:r>
-    </w:p>
-    <w:p>
-      <w:pPr>
-        <w:pBdr>
-          <w:top w:val="nil"/>
-          <w:left w:val="nil"/>
-          <w:bottom w:val="nil"/>
-          <w:right w:val="nil"/>
-          <w:between w:val="nil"/>
-        </w:pBdr>
-        <w:spacing w:line="276" w:lineRule="auto"/>
-        <w:ind w:left="720" w:firstLine="720"/>
         <w:rPr>
           <w:rFonts w:ascii="Arial" w:eastAsia="Arial" w:hAnsi="Arial" w:cs="Arial"/>
           <w:color w:val="000000"/>
@@ -1313,6 +1380,7 @@
         <w:spacing w:line="276" w:lineRule="auto"/>
         <w:ind w:left="1395" w:hanging="359"/>
       </w:pPr>
+      <w:proofErr w:type="spellStart"/>
       <w:r>
         <w:rPr>
           <w:rFonts w:ascii="Courier New" w:eastAsia="Courier New" w:hAnsi="Courier New" w:cs="Courier New"/>
@@ -1321,7 +1389,18 @@
           <w:sz w:val="22"/>
           <w:szCs w:val="22"/>
         </w:rPr>
-        <w:t>grp id1, id2, id3</w:t>
+        <w:t>grp</w:t>
+      </w:r>
+      <w:proofErr w:type="spellEnd"/>
+      <w:r>
+        <w:rPr>
+          <w:rFonts w:ascii="Courier New" w:eastAsia="Courier New" w:hAnsi="Courier New" w:cs="Courier New"/>
+          <w:b/>
+          <w:color w:val="000000"/>
+          <w:sz w:val="22"/>
+          <w:szCs w:val="22"/>
+        </w:rPr>
+        <w:t xml:space="preserve"> id1, id2, id3</w:t>
       </w:r>
     </w:p>
     <w:p>
@@ -1442,6 +1521,7 @@
         <w:spacing w:line="276" w:lineRule="auto"/>
         <w:ind w:left="1395" w:hanging="359"/>
       </w:pPr>
+      <w:proofErr w:type="spellStart"/>
       <w:r>
         <w:rPr>
           <w:rFonts w:ascii="Courier New" w:eastAsia="Courier New" w:hAnsi="Courier New" w:cs="Courier New"/>
@@ -1450,8 +1530,31 @@
           <w:sz w:val="22"/>
           <w:szCs w:val="22"/>
         </w:rPr>
-        <w:t>ungrp gid</w:t>
-      </w:r>
+        <w:t>ungrp</w:t>
+      </w:r>
+      <w:proofErr w:type="spellEnd"/>
+      <w:r>
+        <w:rPr>
+          <w:rFonts w:ascii="Courier New" w:eastAsia="Courier New" w:hAnsi="Courier New" w:cs="Courier New"/>
+          <w:b/>
+          <w:color w:val="000000"/>
+          <w:sz w:val="22"/>
+          <w:szCs w:val="22"/>
+        </w:rPr>
+        <w:t xml:space="preserve"> </w:t>
+      </w:r>
+      <w:proofErr w:type="spellStart"/>
+      <w:r>
+        <w:rPr>
+          <w:rFonts w:ascii="Courier New" w:eastAsia="Courier New" w:hAnsi="Courier New" w:cs="Courier New"/>
+          <w:b/>
+          <w:color w:val="000000"/>
+          <w:sz w:val="22"/>
+          <w:szCs w:val="22"/>
+        </w:rPr>
+        <w:t>gid</w:t>
+      </w:r>
+      <w:proofErr w:type="spellEnd"/>
     </w:p>
     <w:p>
       <w:pPr>
@@ -1478,7 +1581,27 @@
           <w:sz w:val="22"/>
           <w:szCs w:val="22"/>
         </w:rPr>
-        <w:t>rimuove il gruppo identificato da gid (</w:t>
+        <w:t xml:space="preserve">rimuove il gruppo identificato da </w:t>
+      </w:r>
+      <w:proofErr w:type="spellStart"/>
+      <w:r>
+        <w:rPr>
+          <w:rFonts w:ascii="Arial" w:eastAsia="Arial" w:hAnsi="Arial" w:cs="Arial"/>
+          <w:color w:val="000000"/>
+          <w:sz w:val="22"/>
+          <w:szCs w:val="22"/>
+        </w:rPr>
+        <w:t>gid</w:t>
+      </w:r>
+      <w:proofErr w:type="spellEnd"/>
+      <w:r>
+        <w:rPr>
+          <w:rFonts w:ascii="Arial" w:eastAsia="Arial" w:hAnsi="Arial" w:cs="Arial"/>
+          <w:color w:val="000000"/>
+          <w:sz w:val="22"/>
+          <w:szCs w:val="22"/>
+        </w:rPr>
+        <w:t xml:space="preserve"> (</w:t>
       </w:r>
       <w:r>
         <w:rPr>
@@ -1625,6 +1748,7 @@
         <w:spacing w:line="276" w:lineRule="auto"/>
         <w:ind w:left="1395" w:hanging="359"/>
       </w:pPr>
+      <w:proofErr w:type="spellStart"/>
       <w:r>
         <w:rPr>
           <w:rFonts w:ascii="Courier New" w:eastAsia="Courier New" w:hAnsi="Courier New" w:cs="Courier New"/>
@@ -1633,8 +1757,31 @@
           <w:sz w:val="22"/>
           <w:szCs w:val="22"/>
         </w:rPr>
-        <w:t>perimeter rectangle</w:t>
-      </w:r>
+        <w:t>perimeter</w:t>
+      </w:r>
+      <w:proofErr w:type="spellEnd"/>
+      <w:r>
+        <w:rPr>
+          <w:rFonts w:ascii="Courier New" w:eastAsia="Courier New" w:hAnsi="Courier New" w:cs="Courier New"/>
+          <w:b/>
+          <w:color w:val="000000"/>
+          <w:sz w:val="22"/>
+          <w:szCs w:val="22"/>
+        </w:rPr>
+        <w:t xml:space="preserve"> </w:t>
+      </w:r>
+      <w:proofErr w:type="spellStart"/>
+      <w:r>
+        <w:rPr>
+          <w:rFonts w:ascii="Courier New" w:eastAsia="Courier New" w:hAnsi="Courier New" w:cs="Courier New"/>
+          <w:b/>
+          <w:color w:val="000000"/>
+          <w:sz w:val="22"/>
+          <w:szCs w:val="22"/>
+        </w:rPr>
+        <w:t>rectangle</w:t>
+      </w:r>
+      <w:proofErr w:type="spellEnd"/>
     </w:p>
     <w:p>
       <w:pPr>
@@ -1661,8 +1808,19 @@
           <w:sz w:val="22"/>
           <w:szCs w:val="22"/>
         </w:rPr>
-        <w:t>calcola la somma dei perimetri degli oggetti di tipo rectangle</w:t>
-      </w:r>
+        <w:t xml:space="preserve">calcola la somma dei perimetri degli oggetti di tipo </w:t>
+      </w:r>
+      <w:proofErr w:type="spellStart"/>
+      <w:r>
+        <w:rPr>
+          <w:rFonts w:ascii="Arial" w:eastAsia="Arial" w:hAnsi="Arial" w:cs="Arial"/>
+          <w:color w:val="000000"/>
+          <w:sz w:val="22"/>
+          <w:szCs w:val="22"/>
+        </w:rPr>
+        <w:t>rectangle</w:t>
+      </w:r>
+      <w:proofErr w:type="spellEnd"/>
     </w:p>
     <w:p>
       <w:pPr>
@@ -1688,8 +1846,9 @@
           <w:sz w:val="22"/>
           <w:szCs w:val="22"/>
         </w:rPr>
-        <w:t>area all</w:t>
-      </w:r>
+        <w:t xml:space="preserve">area </w:t>
+      </w:r>
+      <w:proofErr w:type="spellStart"/>
       <w:r>
         <w:rPr>
           <w:rFonts w:ascii="Courier New" w:eastAsia="Courier New" w:hAnsi="Courier New" w:cs="Courier New"/>
@@ -1698,6 +1857,17 @@
           <w:sz w:val="22"/>
           <w:szCs w:val="22"/>
         </w:rPr>
+        <w:t>all</w:t>
+      </w:r>
+      <w:proofErr w:type="spellEnd"/>
+      <w:r>
+        <w:rPr>
+          <w:rFonts w:ascii="Courier New" w:eastAsia="Courier New" w:hAnsi="Courier New" w:cs="Courier New"/>
+          <w:b/>
+          <w:color w:val="000000"/>
+          <w:sz w:val="22"/>
+          <w:szCs w:val="22"/>
+        </w:rPr>
         <w:t xml:space="preserve"> TODO</w:t>
       </w:r>
     </w:p>
@@ -1772,7 +1942,47 @@
           <w:sz w:val="22"/>
           <w:szCs w:val="22"/>
         </w:rPr>
-        <w:t>La scelta dei comandi di cui supportare l’operazione di undo deve essere opportunamente motivata. Si suggerisce di utilizzare la classe StreamTokenizer per l’implementazione dell’analizzatore lessicale</w:t>
+        <w:t xml:space="preserve">La scelta dei comandi di cui supportare l’operazione di </w:t>
+      </w:r>
+      <w:proofErr w:type="spellStart"/>
+      <w:r>
+        <w:rPr>
+          <w:rFonts w:ascii="Arial" w:eastAsia="Arial" w:hAnsi="Arial" w:cs="Arial"/>
+          <w:color w:val="000000"/>
+          <w:sz w:val="22"/>
+          <w:szCs w:val="22"/>
+        </w:rPr>
+        <w:t>undo</w:t>
+      </w:r>
+      <w:proofErr w:type="spellEnd"/>
+      <w:r>
+        <w:rPr>
+          <w:rFonts w:ascii="Arial" w:eastAsia="Arial" w:hAnsi="Arial" w:cs="Arial"/>
+          <w:color w:val="000000"/>
+          <w:sz w:val="22"/>
+          <w:szCs w:val="22"/>
+        </w:rPr>
+        <w:t xml:space="preserve"> deve essere opportunamente motivata. Si suggerisce di utilizzare la classe </w:t>
+      </w:r>
+      <w:proofErr w:type="spellStart"/>
+      <w:r>
+        <w:rPr>
+          <w:rFonts w:ascii="Arial" w:eastAsia="Arial" w:hAnsi="Arial" w:cs="Arial"/>
+          <w:color w:val="000000"/>
+          <w:sz w:val="22"/>
+          <w:szCs w:val="22"/>
+        </w:rPr>
+        <w:t>StreamTokenizer</w:t>
+      </w:r>
+      <w:proofErr w:type="spellEnd"/>
+      <w:r>
+        <w:rPr>
+          <w:rFonts w:ascii="Arial" w:eastAsia="Arial" w:hAnsi="Arial" w:cs="Arial"/>
+          <w:color w:val="000000"/>
+          <w:sz w:val="22"/>
+          <w:szCs w:val="22"/>
+        </w:rPr>
+        <w:t xml:space="preserve"> per l’implementazione dell’analizzatore lessicale</w:t>
       </w:r>
       <w:r>
         <w:rPr>
@@ -1975,35 +2185,86 @@
           <w:sz w:val="22"/>
           <w:szCs w:val="22"/>
         </w:rPr>
-        <w:t xml:space="preserve"> &lt;typeconstr&gt; &lt;pos&gt;</w:t>
-      </w:r>
-    </w:p>
-    <w:p>
-      <w:pPr>
-        <w:pBdr>
-          <w:top w:val="nil"/>
-          <w:left w:val="nil"/>
-          <w:bottom w:val="nil"/>
-          <w:right w:val="nil"/>
-          <w:between w:val="nil"/>
-        </w:pBdr>
-        <w:spacing w:line="276" w:lineRule="auto"/>
-        <w:rPr>
-          <w:rFonts w:ascii="Arial" w:eastAsia="Arial" w:hAnsi="Arial" w:cs="Arial"/>
-          <w:color w:val="000000"/>
-          <w:sz w:val="22"/>
-          <w:szCs w:val="22"/>
-        </w:rPr>
-      </w:pPr>
-      <w:r>
-        <w:rPr>
-          <w:rFonts w:ascii="Arial" w:eastAsia="Arial" w:hAnsi="Arial" w:cs="Arial"/>
-          <w:color w:val="000000"/>
-          <w:sz w:val="22"/>
-          <w:szCs w:val="22"/>
-        </w:rPr>
-        <w:t>&lt;remove</w:t>
-      </w:r>
+        <w:t xml:space="preserve"> &lt;</w:t>
+      </w:r>
+      <w:proofErr w:type="spellStart"/>
+      <w:r>
+        <w:rPr>
+          <w:rFonts w:ascii="Arial" w:eastAsia="Arial" w:hAnsi="Arial" w:cs="Arial"/>
+          <w:color w:val="000000"/>
+          <w:sz w:val="22"/>
+          <w:szCs w:val="22"/>
+        </w:rPr>
+        <w:t>typeconstr</w:t>
+      </w:r>
+      <w:proofErr w:type="spellEnd"/>
+      <w:r>
+        <w:rPr>
+          <w:rFonts w:ascii="Arial" w:eastAsia="Arial" w:hAnsi="Arial" w:cs="Arial"/>
+          <w:color w:val="000000"/>
+          <w:sz w:val="22"/>
+          <w:szCs w:val="22"/>
+        </w:rPr>
+        <w:t>&gt; &lt;</w:t>
+      </w:r>
+      <w:proofErr w:type="spellStart"/>
+      <w:r>
+        <w:rPr>
+          <w:rFonts w:ascii="Arial" w:eastAsia="Arial" w:hAnsi="Arial" w:cs="Arial"/>
+          <w:color w:val="000000"/>
+          <w:sz w:val="22"/>
+          <w:szCs w:val="22"/>
+        </w:rPr>
+        <w:t>pos</w:t>
+      </w:r>
+      <w:proofErr w:type="spellEnd"/>
+      <w:r>
+        <w:rPr>
+          <w:rFonts w:ascii="Arial" w:eastAsia="Arial" w:hAnsi="Arial" w:cs="Arial"/>
+          <w:color w:val="000000"/>
+          <w:sz w:val="22"/>
+          <w:szCs w:val="22"/>
+        </w:rPr>
+        <w:t>&gt;</w:t>
+      </w:r>
+    </w:p>
+    <w:p>
+      <w:pPr>
+        <w:pBdr>
+          <w:top w:val="nil"/>
+          <w:left w:val="nil"/>
+          <w:bottom w:val="nil"/>
+          <w:right w:val="nil"/>
+          <w:between w:val="nil"/>
+        </w:pBdr>
+        <w:spacing w:line="276" w:lineRule="auto"/>
+        <w:rPr>
+          <w:rFonts w:ascii="Arial" w:eastAsia="Arial" w:hAnsi="Arial" w:cs="Arial"/>
+          <w:color w:val="000000"/>
+          <w:sz w:val="22"/>
+          <w:szCs w:val="22"/>
+        </w:rPr>
+      </w:pPr>
+      <w:r>
+        <w:rPr>
+          <w:rFonts w:ascii="Arial" w:eastAsia="Arial" w:hAnsi="Arial" w:cs="Arial"/>
+          <w:color w:val="000000"/>
+          <w:sz w:val="22"/>
+          <w:szCs w:val="22"/>
+        </w:rPr>
+        <w:t>&lt;</w:t>
+      </w:r>
+      <w:proofErr w:type="spellStart"/>
+      <w:r>
+        <w:rPr>
+          <w:rFonts w:ascii="Arial" w:eastAsia="Arial" w:hAnsi="Arial" w:cs="Arial"/>
+          <w:color w:val="000000"/>
+          <w:sz w:val="22"/>
+          <w:szCs w:val="22"/>
+        </w:rPr>
+        <w:t>remove</w:t>
+      </w:r>
+      <w:proofErr w:type="spellEnd"/>
       <w:proofErr w:type="gramStart"/>
       <w:r>
         <w:rPr>
@@ -2041,35 +2302,66 @@
           <w:sz w:val="22"/>
           <w:szCs w:val="22"/>
         </w:rPr>
-        <w:t xml:space="preserve"> &lt;objID&gt;</w:t>
-      </w:r>
-    </w:p>
-    <w:p>
-      <w:pPr>
-        <w:pBdr>
-          <w:top w:val="nil"/>
-          <w:left w:val="nil"/>
-          <w:bottom w:val="nil"/>
-          <w:right w:val="nil"/>
-          <w:between w:val="nil"/>
-        </w:pBdr>
-        <w:spacing w:line="276" w:lineRule="auto"/>
-        <w:rPr>
-          <w:rFonts w:ascii="Arial" w:eastAsia="Arial" w:hAnsi="Arial" w:cs="Arial"/>
-          <w:color w:val="000000"/>
-          <w:sz w:val="22"/>
-          <w:szCs w:val="22"/>
-        </w:rPr>
-      </w:pPr>
-      <w:r>
-        <w:rPr>
-          <w:rFonts w:ascii="Arial" w:eastAsia="Arial" w:hAnsi="Arial" w:cs="Arial"/>
-          <w:color w:val="000000"/>
-          <w:sz w:val="22"/>
-          <w:szCs w:val="22"/>
-        </w:rPr>
-        <w:t>&lt;move</w:t>
-      </w:r>
+        <w:t xml:space="preserve"> &lt;</w:t>
+      </w:r>
+      <w:proofErr w:type="spellStart"/>
+      <w:r>
+        <w:rPr>
+          <w:rFonts w:ascii="Arial" w:eastAsia="Arial" w:hAnsi="Arial" w:cs="Arial"/>
+          <w:color w:val="000000"/>
+          <w:sz w:val="22"/>
+          <w:szCs w:val="22"/>
+        </w:rPr>
+        <w:t>objID</w:t>
+      </w:r>
+      <w:proofErr w:type="spellEnd"/>
+      <w:r>
+        <w:rPr>
+          <w:rFonts w:ascii="Arial" w:eastAsia="Arial" w:hAnsi="Arial" w:cs="Arial"/>
+          <w:color w:val="000000"/>
+          <w:sz w:val="22"/>
+          <w:szCs w:val="22"/>
+        </w:rPr>
+        <w:t>&gt;</w:t>
+      </w:r>
+    </w:p>
+    <w:p>
+      <w:pPr>
+        <w:pBdr>
+          <w:top w:val="nil"/>
+          <w:left w:val="nil"/>
+          <w:bottom w:val="nil"/>
+          <w:right w:val="nil"/>
+          <w:between w:val="nil"/>
+        </w:pBdr>
+        <w:spacing w:line="276" w:lineRule="auto"/>
+        <w:rPr>
+          <w:rFonts w:ascii="Arial" w:eastAsia="Arial" w:hAnsi="Arial" w:cs="Arial"/>
+          <w:color w:val="000000"/>
+          <w:sz w:val="22"/>
+          <w:szCs w:val="22"/>
+        </w:rPr>
+      </w:pPr>
+      <w:r>
+        <w:rPr>
+          <w:rFonts w:ascii="Arial" w:eastAsia="Arial" w:hAnsi="Arial" w:cs="Arial"/>
+          <w:color w:val="000000"/>
+          <w:sz w:val="22"/>
+          <w:szCs w:val="22"/>
+        </w:rPr>
+        <w:t>&lt;</w:t>
+      </w:r>
+      <w:proofErr w:type="spellStart"/>
+      <w:r>
+        <w:rPr>
+          <w:rFonts w:ascii="Arial" w:eastAsia="Arial" w:hAnsi="Arial" w:cs="Arial"/>
+          <w:color w:val="000000"/>
+          <w:sz w:val="22"/>
+          <w:szCs w:val="22"/>
+        </w:rPr>
+        <w:t>move</w:t>
+      </w:r>
+      <w:proofErr w:type="spellEnd"/>
       <w:proofErr w:type="gramStart"/>
       <w:r>
         <w:rPr>
@@ -2107,8 +2399,49 @@
           <w:sz w:val="22"/>
           <w:szCs w:val="22"/>
         </w:rPr>
-        <w:t xml:space="preserve"> &lt;objID&gt; &lt;pos&gt; | </w:t>
-      </w:r>
+        <w:t xml:space="preserve"> &lt;</w:t>
+      </w:r>
+      <w:proofErr w:type="spellStart"/>
+      <w:r>
+        <w:rPr>
+          <w:rFonts w:ascii="Arial" w:eastAsia="Arial" w:hAnsi="Arial" w:cs="Arial"/>
+          <w:color w:val="000000"/>
+          <w:sz w:val="22"/>
+          <w:szCs w:val="22"/>
+        </w:rPr>
+        <w:t>objID</w:t>
+      </w:r>
+      <w:proofErr w:type="spellEnd"/>
+      <w:r>
+        <w:rPr>
+          <w:rFonts w:ascii="Arial" w:eastAsia="Arial" w:hAnsi="Arial" w:cs="Arial"/>
+          <w:color w:val="000000"/>
+          <w:sz w:val="22"/>
+          <w:szCs w:val="22"/>
+        </w:rPr>
+        <w:t>&gt; &lt;</w:t>
+      </w:r>
+      <w:proofErr w:type="spellStart"/>
+      <w:r>
+        <w:rPr>
+          <w:rFonts w:ascii="Arial" w:eastAsia="Arial" w:hAnsi="Arial" w:cs="Arial"/>
+          <w:color w:val="000000"/>
+          <w:sz w:val="22"/>
+          <w:szCs w:val="22"/>
+        </w:rPr>
+        <w:t>pos</w:t>
+      </w:r>
+      <w:proofErr w:type="spellEnd"/>
+      <w:r>
+        <w:rPr>
+          <w:rFonts w:ascii="Arial" w:eastAsia="Arial" w:hAnsi="Arial" w:cs="Arial"/>
+          <w:color w:val="000000"/>
+          <w:sz w:val="22"/>
+          <w:szCs w:val="22"/>
+        </w:rPr>
+        <w:t xml:space="preserve">&gt; | </w:t>
+      </w:r>
+      <w:proofErr w:type="spellStart"/>
       <w:r>
         <w:rPr>
           <w:rFonts w:ascii="Arial" w:eastAsia="Arial" w:hAnsi="Arial" w:cs="Arial"/>
@@ -2119,14 +2452,55 @@
         </w:rPr>
         <w:t>mvoff</w:t>
       </w:r>
-      <w:r>
-        <w:rPr>
-          <w:rFonts w:ascii="Arial" w:eastAsia="Arial" w:hAnsi="Arial" w:cs="Arial"/>
-          <w:color w:val="000000"/>
-          <w:sz w:val="22"/>
-          <w:szCs w:val="22"/>
-        </w:rPr>
-        <w:t xml:space="preserve"> &lt;objID&gt; &lt;pos&gt; </w:t>
+      <w:proofErr w:type="spellEnd"/>
+      <w:r>
+        <w:rPr>
+          <w:rFonts w:ascii="Arial" w:eastAsia="Arial" w:hAnsi="Arial" w:cs="Arial"/>
+          <w:color w:val="000000"/>
+          <w:sz w:val="22"/>
+          <w:szCs w:val="22"/>
+        </w:rPr>
+        <w:t xml:space="preserve"> &lt;</w:t>
+      </w:r>
+      <w:proofErr w:type="spellStart"/>
+      <w:r>
+        <w:rPr>
+          <w:rFonts w:ascii="Arial" w:eastAsia="Arial" w:hAnsi="Arial" w:cs="Arial"/>
+          <w:color w:val="000000"/>
+          <w:sz w:val="22"/>
+          <w:szCs w:val="22"/>
+        </w:rPr>
+        <w:t>objID</w:t>
+      </w:r>
+      <w:proofErr w:type="spellEnd"/>
+      <w:r>
+        <w:rPr>
+          <w:rFonts w:ascii="Arial" w:eastAsia="Arial" w:hAnsi="Arial" w:cs="Arial"/>
+          <w:color w:val="000000"/>
+          <w:sz w:val="22"/>
+          <w:szCs w:val="22"/>
+        </w:rPr>
+        <w:t>&gt; &lt;</w:t>
+      </w:r>
+      <w:proofErr w:type="spellStart"/>
+      <w:r>
+        <w:rPr>
+          <w:rFonts w:ascii="Arial" w:eastAsia="Arial" w:hAnsi="Arial" w:cs="Arial"/>
+          <w:color w:val="000000"/>
+          <w:sz w:val="22"/>
+          <w:szCs w:val="22"/>
+        </w:rPr>
+        <w:t>pos</w:t>
+      </w:r>
+      <w:proofErr w:type="spellEnd"/>
+      <w:r>
+        <w:rPr>
+          <w:rFonts w:ascii="Arial" w:eastAsia="Arial" w:hAnsi="Arial" w:cs="Arial"/>
+          <w:color w:val="000000"/>
+          <w:sz w:val="22"/>
+          <w:szCs w:val="22"/>
+        </w:rPr>
+        <w:t xml:space="preserve">&gt; </w:t>
       </w:r>
     </w:p>
     <w:p>
@@ -2192,7 +2566,47 @@
           <w:sz w:val="22"/>
           <w:szCs w:val="22"/>
         </w:rPr>
-        <w:t xml:space="preserve"> &lt;objID&gt; &lt;posfloat&gt;</w:t>
+        <w:t xml:space="preserve"> &lt;</w:t>
+      </w:r>
+      <w:proofErr w:type="spellStart"/>
+      <w:r>
+        <w:rPr>
+          <w:rFonts w:ascii="Arial" w:eastAsia="Arial" w:hAnsi="Arial" w:cs="Arial"/>
+          <w:color w:val="000000"/>
+          <w:sz w:val="22"/>
+          <w:szCs w:val="22"/>
+        </w:rPr>
+        <w:t>objID</w:t>
+      </w:r>
+      <w:proofErr w:type="spellEnd"/>
+      <w:r>
+        <w:rPr>
+          <w:rFonts w:ascii="Arial" w:eastAsia="Arial" w:hAnsi="Arial" w:cs="Arial"/>
+          <w:color w:val="000000"/>
+          <w:sz w:val="22"/>
+          <w:szCs w:val="22"/>
+        </w:rPr>
+        <w:t>&gt; &lt;</w:t>
+      </w:r>
+      <w:proofErr w:type="spellStart"/>
+      <w:r>
+        <w:rPr>
+          <w:rFonts w:ascii="Arial" w:eastAsia="Arial" w:hAnsi="Arial" w:cs="Arial"/>
+          <w:color w:val="000000"/>
+          <w:sz w:val="22"/>
+          <w:szCs w:val="22"/>
+        </w:rPr>
+        <w:t>posfloat</w:t>
+      </w:r>
+      <w:proofErr w:type="spellEnd"/>
+      <w:r>
+        <w:rPr>
+          <w:rFonts w:ascii="Arial" w:eastAsia="Arial" w:hAnsi="Arial" w:cs="Arial"/>
+          <w:color w:val="000000"/>
+          <w:sz w:val="22"/>
+          <w:szCs w:val="22"/>
+        </w:rPr>
+        <w:t>&gt;</w:t>
       </w:r>
     </w:p>
     <w:p>
@@ -2241,6 +2655,7 @@
         </w:rPr>
         <w:t xml:space="preserve">= </w:t>
       </w:r>
+      <w:proofErr w:type="spellStart"/>
       <w:r>
         <w:rPr>
           <w:rFonts w:ascii="Arial" w:eastAsia="Arial" w:hAnsi="Arial" w:cs="Arial"/>
@@ -2251,15 +2666,37 @@
         </w:rPr>
         <w:t>ls</w:t>
       </w:r>
-      <w:r>
-        <w:rPr>
-          <w:rFonts w:ascii="Arial" w:eastAsia="Arial" w:hAnsi="Arial" w:cs="Arial"/>
-          <w:color w:val="000000"/>
-          <w:sz w:val="22"/>
-          <w:szCs w:val="22"/>
-        </w:rPr>
-        <w:t xml:space="preserve"> &lt;objID&gt;| </w:t>
-      </w:r>
+      <w:proofErr w:type="spellEnd"/>
+      <w:r>
+        <w:rPr>
+          <w:rFonts w:ascii="Arial" w:eastAsia="Arial" w:hAnsi="Arial" w:cs="Arial"/>
+          <w:color w:val="000000"/>
+          <w:sz w:val="22"/>
+          <w:szCs w:val="22"/>
+        </w:rPr>
+        <w:t xml:space="preserve"> &lt;</w:t>
+      </w:r>
+      <w:proofErr w:type="spellStart"/>
+      <w:r>
+        <w:rPr>
+          <w:rFonts w:ascii="Arial" w:eastAsia="Arial" w:hAnsi="Arial" w:cs="Arial"/>
+          <w:color w:val="000000"/>
+          <w:sz w:val="22"/>
+          <w:szCs w:val="22"/>
+        </w:rPr>
+        <w:t>objID</w:t>
+      </w:r>
+      <w:proofErr w:type="spellEnd"/>
+      <w:r>
+        <w:rPr>
+          <w:rFonts w:ascii="Arial" w:eastAsia="Arial" w:hAnsi="Arial" w:cs="Arial"/>
+          <w:color w:val="000000"/>
+          <w:sz w:val="22"/>
+          <w:szCs w:val="22"/>
+        </w:rPr>
+        <w:t xml:space="preserve">&gt;| </w:t>
+      </w:r>
+      <w:proofErr w:type="spellStart"/>
       <w:r>
         <w:rPr>
           <w:rFonts w:ascii="Arial" w:eastAsia="Arial" w:hAnsi="Arial" w:cs="Arial"/>
@@ -2270,15 +2707,37 @@
         </w:rPr>
         <w:t>ls</w:t>
       </w:r>
-      <w:r>
-        <w:rPr>
-          <w:rFonts w:ascii="Arial" w:eastAsia="Arial" w:hAnsi="Arial" w:cs="Arial"/>
-          <w:color w:val="000000"/>
-          <w:sz w:val="22"/>
-          <w:szCs w:val="22"/>
-        </w:rPr>
-        <w:t xml:space="preserve"> &lt;type&gt; | </w:t>
-      </w:r>
+      <w:proofErr w:type="spellEnd"/>
+      <w:r>
+        <w:rPr>
+          <w:rFonts w:ascii="Arial" w:eastAsia="Arial" w:hAnsi="Arial" w:cs="Arial"/>
+          <w:color w:val="000000"/>
+          <w:sz w:val="22"/>
+          <w:szCs w:val="22"/>
+        </w:rPr>
+        <w:t xml:space="preserve"> &lt;</w:t>
+      </w:r>
+      <w:proofErr w:type="spellStart"/>
+      <w:r>
+        <w:rPr>
+          <w:rFonts w:ascii="Arial" w:eastAsia="Arial" w:hAnsi="Arial" w:cs="Arial"/>
+          <w:color w:val="000000"/>
+          <w:sz w:val="22"/>
+          <w:szCs w:val="22"/>
+        </w:rPr>
+        <w:t>type</w:t>
+      </w:r>
+      <w:proofErr w:type="spellEnd"/>
+      <w:r>
+        <w:rPr>
+          <w:rFonts w:ascii="Arial" w:eastAsia="Arial" w:hAnsi="Arial" w:cs="Arial"/>
+          <w:color w:val="000000"/>
+          <w:sz w:val="22"/>
+          <w:szCs w:val="22"/>
+        </w:rPr>
+        <w:t xml:space="preserve">&gt; | </w:t>
+      </w:r>
+      <w:proofErr w:type="spellStart"/>
       <w:r>
         <w:rPr>
           <w:rFonts w:ascii="Arial" w:eastAsia="Arial" w:hAnsi="Arial" w:cs="Arial"/>
@@ -2289,6 +2748,7 @@
         </w:rPr>
         <w:t>ls</w:t>
       </w:r>
+      <w:proofErr w:type="spellEnd"/>
       <w:r>
         <w:rPr>
           <w:rFonts w:ascii="Arial" w:eastAsia="Arial" w:hAnsi="Arial" w:cs="Arial"/>
@@ -2298,6 +2758,7 @@
         </w:rPr>
         <w:t xml:space="preserve"> </w:t>
       </w:r>
+      <w:proofErr w:type="spellStart"/>
       <w:r>
         <w:rPr>
           <w:rFonts w:ascii="Arial" w:eastAsia="Arial" w:hAnsi="Arial" w:cs="Arial"/>
@@ -2308,6 +2769,7 @@
         </w:rPr>
         <w:t>all</w:t>
       </w:r>
+      <w:proofErr w:type="spellEnd"/>
       <w:r>
         <w:rPr>
           <w:rFonts w:ascii="Arial" w:eastAsia="Arial" w:hAnsi="Arial" w:cs="Arial"/>
@@ -2317,15 +2779,27 @@
         </w:rPr>
         <w:t xml:space="preserve"> | </w:t>
       </w:r>
-      <w:r>
-        <w:rPr>
-          <w:rFonts w:ascii="Arial" w:eastAsia="Arial" w:hAnsi="Arial" w:cs="Arial"/>
-          <w:b/>
-          <w:color w:val="000000"/>
-          <w:sz w:val="22"/>
-          <w:szCs w:val="22"/>
-        </w:rPr>
-        <w:t>ls groups</w:t>
+      <w:proofErr w:type="spellStart"/>
+      <w:r>
+        <w:rPr>
+          <w:rFonts w:ascii="Arial" w:eastAsia="Arial" w:hAnsi="Arial" w:cs="Arial"/>
+          <w:b/>
+          <w:color w:val="000000"/>
+          <w:sz w:val="22"/>
+          <w:szCs w:val="22"/>
+        </w:rPr>
+        <w:t>ls</w:t>
+      </w:r>
+      <w:proofErr w:type="spellEnd"/>
+      <w:r>
+        <w:rPr>
+          <w:rFonts w:ascii="Arial" w:eastAsia="Arial" w:hAnsi="Arial" w:cs="Arial"/>
+          <w:b/>
+          <w:color w:val="000000"/>
+          <w:sz w:val="22"/>
+          <w:szCs w:val="22"/>
+        </w:rPr>
+        <w:t xml:space="preserve"> groups</w:t>
       </w:r>
     </w:p>
     <w:p>
@@ -2374,6 +2848,7 @@
         </w:rPr>
         <w:t xml:space="preserve">= </w:t>
       </w:r>
+      <w:proofErr w:type="spellStart"/>
       <w:r>
         <w:rPr>
           <w:rFonts w:ascii="Arial" w:eastAsia="Arial" w:hAnsi="Arial" w:cs="Arial"/>
@@ -2384,42 +2859,74 @@
         </w:rPr>
         <w:t>grp</w:t>
       </w:r>
-      <w:r>
-        <w:rPr>
-          <w:rFonts w:ascii="Arial" w:eastAsia="Arial" w:hAnsi="Arial" w:cs="Arial"/>
-          <w:color w:val="000000"/>
-          <w:sz w:val="22"/>
-          <w:szCs w:val="22"/>
-        </w:rPr>
-        <w:t xml:space="preserve"> &lt;listID&gt;</w:t>
-      </w:r>
-    </w:p>
-    <w:p>
-      <w:pPr>
-        <w:pBdr>
-          <w:top w:val="nil"/>
-          <w:left w:val="nil"/>
-          <w:bottom w:val="nil"/>
-          <w:right w:val="nil"/>
-          <w:between w:val="nil"/>
-        </w:pBdr>
-        <w:spacing w:line="276" w:lineRule="auto"/>
-        <w:rPr>
-          <w:rFonts w:ascii="Arial" w:eastAsia="Arial" w:hAnsi="Arial" w:cs="Arial"/>
-          <w:color w:val="000000"/>
-          <w:sz w:val="22"/>
-          <w:szCs w:val="22"/>
-        </w:rPr>
-      </w:pPr>
-      <w:r>
-        <w:rPr>
-          <w:rFonts w:ascii="Arial" w:eastAsia="Arial" w:hAnsi="Arial" w:cs="Arial"/>
-          <w:color w:val="000000"/>
-          <w:sz w:val="22"/>
-          <w:szCs w:val="22"/>
-        </w:rPr>
-        <w:t>&lt;ungroup</w:t>
-      </w:r>
+      <w:proofErr w:type="spellEnd"/>
+      <w:r>
+        <w:rPr>
+          <w:rFonts w:ascii="Arial" w:eastAsia="Arial" w:hAnsi="Arial" w:cs="Arial"/>
+          <w:color w:val="000000"/>
+          <w:sz w:val="22"/>
+          <w:szCs w:val="22"/>
+        </w:rPr>
+        <w:t xml:space="preserve"> &lt;</w:t>
+      </w:r>
+      <w:proofErr w:type="spellStart"/>
+      <w:r>
+        <w:rPr>
+          <w:rFonts w:ascii="Arial" w:eastAsia="Arial" w:hAnsi="Arial" w:cs="Arial"/>
+          <w:color w:val="000000"/>
+          <w:sz w:val="22"/>
+          <w:szCs w:val="22"/>
+        </w:rPr>
+        <w:t>listID</w:t>
+      </w:r>
+      <w:proofErr w:type="spellEnd"/>
+      <w:r>
+        <w:rPr>
+          <w:rFonts w:ascii="Arial" w:eastAsia="Arial" w:hAnsi="Arial" w:cs="Arial"/>
+          <w:color w:val="000000"/>
+          <w:sz w:val="22"/>
+          <w:szCs w:val="22"/>
+        </w:rPr>
+        <w:t>&gt;</w:t>
+      </w:r>
+    </w:p>
+    <w:p>
+      <w:pPr>
+        <w:pBdr>
+          <w:top w:val="nil"/>
+          <w:left w:val="nil"/>
+          <w:bottom w:val="nil"/>
+          <w:right w:val="nil"/>
+          <w:between w:val="nil"/>
+        </w:pBdr>
+        <w:spacing w:line="276" w:lineRule="auto"/>
+        <w:rPr>
+          <w:rFonts w:ascii="Arial" w:eastAsia="Arial" w:hAnsi="Arial" w:cs="Arial"/>
+          <w:color w:val="000000"/>
+          <w:sz w:val="22"/>
+          <w:szCs w:val="22"/>
+        </w:rPr>
+      </w:pPr>
+      <w:r>
+        <w:rPr>
+          <w:rFonts w:ascii="Arial" w:eastAsia="Arial" w:hAnsi="Arial" w:cs="Arial"/>
+          <w:color w:val="000000"/>
+          <w:sz w:val="22"/>
+          <w:szCs w:val="22"/>
+        </w:rPr>
+        <w:t>&lt;</w:t>
+      </w:r>
+      <w:proofErr w:type="spellStart"/>
+      <w:r>
+        <w:rPr>
+          <w:rFonts w:ascii="Arial" w:eastAsia="Arial" w:hAnsi="Arial" w:cs="Arial"/>
+          <w:color w:val="000000"/>
+          <w:sz w:val="22"/>
+          <w:szCs w:val="22"/>
+        </w:rPr>
+        <w:t>ungroup</w:t>
+      </w:r>
+      <w:proofErr w:type="spellEnd"/>
       <w:proofErr w:type="gramStart"/>
       <w:r>
         <w:rPr>
@@ -2440,6 +2947,7 @@
         </w:rPr>
         <w:t xml:space="preserve">= </w:t>
       </w:r>
+      <w:proofErr w:type="spellStart"/>
       <w:r>
         <w:rPr>
           <w:rFonts w:ascii="Arial" w:eastAsia="Arial" w:hAnsi="Arial" w:cs="Arial"/>
@@ -2450,14 +2958,35 @@
         </w:rPr>
         <w:t>ungrp</w:t>
       </w:r>
-      <w:r>
-        <w:rPr>
-          <w:rFonts w:ascii="Arial" w:eastAsia="Arial" w:hAnsi="Arial" w:cs="Arial"/>
-          <w:color w:val="000000"/>
-          <w:sz w:val="22"/>
-          <w:szCs w:val="22"/>
-        </w:rPr>
-        <w:t xml:space="preserve"> &lt;objID&gt;</w:t>
+      <w:proofErr w:type="spellEnd"/>
+      <w:r>
+        <w:rPr>
+          <w:rFonts w:ascii="Arial" w:eastAsia="Arial" w:hAnsi="Arial" w:cs="Arial"/>
+          <w:color w:val="000000"/>
+          <w:sz w:val="22"/>
+          <w:szCs w:val="22"/>
+        </w:rPr>
+        <w:t xml:space="preserve"> &lt;</w:t>
+      </w:r>
+      <w:proofErr w:type="spellStart"/>
+      <w:r>
+        <w:rPr>
+          <w:rFonts w:ascii="Arial" w:eastAsia="Arial" w:hAnsi="Arial" w:cs="Arial"/>
+          <w:color w:val="000000"/>
+          <w:sz w:val="22"/>
+          <w:szCs w:val="22"/>
+        </w:rPr>
+        <w:t>objID</w:t>
+      </w:r>
+      <w:proofErr w:type="spellEnd"/>
+      <w:r>
+        <w:rPr>
+          <w:rFonts w:ascii="Arial" w:eastAsia="Arial" w:hAnsi="Arial" w:cs="Arial"/>
+          <w:color w:val="000000"/>
+          <w:sz w:val="22"/>
+          <w:szCs w:val="22"/>
+        </w:rPr>
+        <w:t>&gt;</w:t>
       </w:r>
     </w:p>
     <w:p>
@@ -2523,7 +3052,27 @@
           <w:sz w:val="22"/>
           <w:szCs w:val="22"/>
         </w:rPr>
-        <w:t xml:space="preserve">&lt;objID&gt;| </w:t>
+        <w:t>&lt;</w:t>
+      </w:r>
+      <w:proofErr w:type="spellStart"/>
+      <w:r>
+        <w:rPr>
+          <w:rFonts w:ascii="Arial" w:eastAsia="Arial" w:hAnsi="Arial" w:cs="Arial"/>
+          <w:color w:val="000000"/>
+          <w:sz w:val="22"/>
+          <w:szCs w:val="22"/>
+        </w:rPr>
+        <w:t>objID</w:t>
+      </w:r>
+      <w:proofErr w:type="spellEnd"/>
+      <w:r>
+        <w:rPr>
+          <w:rFonts w:ascii="Arial" w:eastAsia="Arial" w:hAnsi="Arial" w:cs="Arial"/>
+          <w:color w:val="000000"/>
+          <w:sz w:val="22"/>
+          <w:szCs w:val="22"/>
+        </w:rPr>
+        <w:t xml:space="preserve">&gt;| </w:t>
       </w:r>
       <w:r>
         <w:rPr>
@@ -2542,45 +3091,88 @@
           <w:sz w:val="22"/>
           <w:szCs w:val="22"/>
         </w:rPr>
-        <w:t xml:space="preserve"> &lt;type&gt; | </w:t>
-      </w:r>
-      <w:r>
-        <w:rPr>
-          <w:rFonts w:ascii="Arial" w:eastAsia="Arial" w:hAnsi="Arial" w:cs="Arial"/>
-          <w:b/>
-          <w:color w:val="000000"/>
-          <w:sz w:val="22"/>
-          <w:szCs w:val="22"/>
-        </w:rPr>
-        <w:t>area all</w:t>
-      </w:r>
-    </w:p>
-    <w:p>
-      <w:pPr>
-        <w:pBdr>
-          <w:top w:val="nil"/>
-          <w:left w:val="nil"/>
-          <w:bottom w:val="nil"/>
-          <w:right w:val="nil"/>
-          <w:between w:val="nil"/>
-        </w:pBdr>
-        <w:spacing w:line="276" w:lineRule="auto"/>
-        <w:rPr>
-          <w:rFonts w:ascii="Arial" w:eastAsia="Arial" w:hAnsi="Arial" w:cs="Arial"/>
-          <w:color w:val="000000"/>
-          <w:sz w:val="22"/>
-          <w:szCs w:val="22"/>
-        </w:rPr>
-      </w:pPr>
-      <w:r>
-        <w:rPr>
-          <w:rFonts w:ascii="Arial" w:eastAsia="Arial" w:hAnsi="Arial" w:cs="Arial"/>
-          <w:color w:val="000000"/>
-          <w:sz w:val="22"/>
-          <w:szCs w:val="22"/>
-        </w:rPr>
-        <w:t>&lt;perimeter</w:t>
-      </w:r>
+        <w:t xml:space="preserve"> &lt;</w:t>
+      </w:r>
+      <w:proofErr w:type="spellStart"/>
+      <w:r>
+        <w:rPr>
+          <w:rFonts w:ascii="Arial" w:eastAsia="Arial" w:hAnsi="Arial" w:cs="Arial"/>
+          <w:color w:val="000000"/>
+          <w:sz w:val="22"/>
+          <w:szCs w:val="22"/>
+        </w:rPr>
+        <w:t>type</w:t>
+      </w:r>
+      <w:proofErr w:type="spellEnd"/>
+      <w:r>
+        <w:rPr>
+          <w:rFonts w:ascii="Arial" w:eastAsia="Arial" w:hAnsi="Arial" w:cs="Arial"/>
+          <w:color w:val="000000"/>
+          <w:sz w:val="22"/>
+          <w:szCs w:val="22"/>
+        </w:rPr>
+        <w:t xml:space="preserve">&gt; | </w:t>
+      </w:r>
+      <w:r>
+        <w:rPr>
+          <w:rFonts w:ascii="Arial" w:eastAsia="Arial" w:hAnsi="Arial" w:cs="Arial"/>
+          <w:b/>
+          <w:color w:val="000000"/>
+          <w:sz w:val="22"/>
+          <w:szCs w:val="22"/>
+        </w:rPr>
+        <w:t xml:space="preserve">area </w:t>
+      </w:r>
+      <w:proofErr w:type="spellStart"/>
+      <w:r>
+        <w:rPr>
+          <w:rFonts w:ascii="Arial" w:eastAsia="Arial" w:hAnsi="Arial" w:cs="Arial"/>
+          <w:b/>
+          <w:color w:val="000000"/>
+          <w:sz w:val="22"/>
+          <w:szCs w:val="22"/>
+        </w:rPr>
+        <w:t>all</w:t>
+      </w:r>
+      <w:proofErr w:type="spellEnd"/>
+    </w:p>
+    <w:p>
+      <w:pPr>
+        <w:pBdr>
+          <w:top w:val="nil"/>
+          <w:left w:val="nil"/>
+          <w:bottom w:val="nil"/>
+          <w:right w:val="nil"/>
+          <w:between w:val="nil"/>
+        </w:pBdr>
+        <w:spacing w:line="276" w:lineRule="auto"/>
+        <w:rPr>
+          <w:rFonts w:ascii="Arial" w:eastAsia="Arial" w:hAnsi="Arial" w:cs="Arial"/>
+          <w:color w:val="000000"/>
+          <w:sz w:val="22"/>
+          <w:szCs w:val="22"/>
+        </w:rPr>
+      </w:pPr>
+      <w:r>
+        <w:rPr>
+          <w:rFonts w:ascii="Arial" w:eastAsia="Arial" w:hAnsi="Arial" w:cs="Arial"/>
+          <w:color w:val="000000"/>
+          <w:sz w:val="22"/>
+          <w:szCs w:val="22"/>
+        </w:rPr>
+        <w:t>&lt;</w:t>
+      </w:r>
+      <w:proofErr w:type="spellStart"/>
+      <w:r>
+        <w:rPr>
+          <w:rFonts w:ascii="Arial" w:eastAsia="Arial" w:hAnsi="Arial" w:cs="Arial"/>
+          <w:color w:val="000000"/>
+          <w:sz w:val="22"/>
+          <w:szCs w:val="22"/>
+        </w:rPr>
+        <w:t>perimeter</w:t>
+      </w:r>
+      <w:proofErr w:type="spellEnd"/>
       <w:proofErr w:type="gramStart"/>
       <w:r>
         <w:rPr>
@@ -2601,25 +3193,7 @@
         </w:rPr>
         <w:t xml:space="preserve">= </w:t>
       </w:r>
-      <w:r>
-        <w:rPr>
-          <w:rFonts w:ascii="Arial" w:eastAsia="Arial" w:hAnsi="Arial" w:cs="Arial"/>
-          <w:b/>
-          <w:color w:val="000000"/>
-          <w:sz w:val="22"/>
-          <w:szCs w:val="22"/>
-        </w:rPr>
-        <w:t xml:space="preserve">perimeter </w:t>
-      </w:r>
-      <w:r>
-        <w:rPr>
-          <w:rFonts w:ascii="Arial" w:eastAsia="Arial" w:hAnsi="Arial" w:cs="Arial"/>
-          <w:color w:val="000000"/>
-          <w:sz w:val="22"/>
-          <w:szCs w:val="22"/>
-        </w:rPr>
-        <w:t xml:space="preserve">&lt;objID&gt;| </w:t>
-      </w:r>
+      <w:proofErr w:type="spellStart"/>
       <w:r>
         <w:rPr>
           <w:rFonts w:ascii="Arial" w:eastAsia="Arial" w:hAnsi="Arial" w:cs="Arial"/>
@@ -2630,52 +3204,159 @@
         </w:rPr>
         <w:t>perimeter</w:t>
       </w:r>
-      <w:r>
-        <w:rPr>
-          <w:rFonts w:ascii="Arial" w:eastAsia="Arial" w:hAnsi="Arial" w:cs="Arial"/>
-          <w:color w:val="000000"/>
-          <w:sz w:val="22"/>
-          <w:szCs w:val="22"/>
-        </w:rPr>
-        <w:t xml:space="preserve"> &lt;type&gt; | </w:t>
-      </w:r>
-      <w:r>
-        <w:rPr>
-          <w:rFonts w:ascii="Arial" w:eastAsia="Arial" w:hAnsi="Arial" w:cs="Arial"/>
-          <w:b/>
-          <w:color w:val="000000"/>
-          <w:sz w:val="22"/>
-          <w:szCs w:val="22"/>
-        </w:rPr>
-        <w:t>perimeter all</w:t>
-      </w:r>
-    </w:p>
-    <w:p>
-      <w:pPr>
-        <w:pBdr>
-          <w:top w:val="nil"/>
-          <w:left w:val="nil"/>
-          <w:bottom w:val="nil"/>
-          <w:right w:val="nil"/>
-          <w:between w:val="nil"/>
-        </w:pBdr>
-        <w:spacing w:line="276" w:lineRule="auto"/>
-        <w:rPr>
-          <w:rFonts w:ascii="Arial" w:eastAsia="Arial" w:hAnsi="Arial" w:cs="Arial"/>
-          <w:color w:val="000000"/>
-          <w:sz w:val="22"/>
-          <w:szCs w:val="22"/>
-        </w:rPr>
-      </w:pPr>
-      <w:r>
-        <w:rPr>
-          <w:rFonts w:ascii="Arial" w:eastAsia="Arial" w:hAnsi="Arial" w:cs="Arial"/>
-          <w:color w:val="000000"/>
-          <w:sz w:val="22"/>
-          <w:szCs w:val="22"/>
-        </w:rPr>
-        <w:t>&lt;pos</w:t>
-      </w:r>
+      <w:proofErr w:type="spellEnd"/>
+      <w:r>
+        <w:rPr>
+          <w:rFonts w:ascii="Arial" w:eastAsia="Arial" w:hAnsi="Arial" w:cs="Arial"/>
+          <w:b/>
+          <w:color w:val="000000"/>
+          <w:sz w:val="22"/>
+          <w:szCs w:val="22"/>
+        </w:rPr>
+        <w:t xml:space="preserve"> </w:t>
+      </w:r>
+      <w:r>
+        <w:rPr>
+          <w:rFonts w:ascii="Arial" w:eastAsia="Arial" w:hAnsi="Arial" w:cs="Arial"/>
+          <w:color w:val="000000"/>
+          <w:sz w:val="22"/>
+          <w:szCs w:val="22"/>
+        </w:rPr>
+        <w:t>&lt;</w:t>
+      </w:r>
+      <w:proofErr w:type="spellStart"/>
+      <w:r>
+        <w:rPr>
+          <w:rFonts w:ascii="Arial" w:eastAsia="Arial" w:hAnsi="Arial" w:cs="Arial"/>
+          <w:color w:val="000000"/>
+          <w:sz w:val="22"/>
+          <w:szCs w:val="22"/>
+        </w:rPr>
+        <w:t>objID</w:t>
+      </w:r>
+      <w:proofErr w:type="spellEnd"/>
+      <w:r>
+        <w:rPr>
+          <w:rFonts w:ascii="Arial" w:eastAsia="Arial" w:hAnsi="Arial" w:cs="Arial"/>
+          <w:color w:val="000000"/>
+          <w:sz w:val="22"/>
+          <w:szCs w:val="22"/>
+        </w:rPr>
+        <w:t xml:space="preserve">&gt;| </w:t>
+      </w:r>
+      <w:proofErr w:type="spellStart"/>
+      <w:r>
+        <w:rPr>
+          <w:rFonts w:ascii="Arial" w:eastAsia="Arial" w:hAnsi="Arial" w:cs="Arial"/>
+          <w:b/>
+          <w:color w:val="000000"/>
+          <w:sz w:val="22"/>
+          <w:szCs w:val="22"/>
+        </w:rPr>
+        <w:t>perimeter</w:t>
+      </w:r>
+      <w:proofErr w:type="spellEnd"/>
+      <w:r>
+        <w:rPr>
+          <w:rFonts w:ascii="Arial" w:eastAsia="Arial" w:hAnsi="Arial" w:cs="Arial"/>
+          <w:color w:val="000000"/>
+          <w:sz w:val="22"/>
+          <w:szCs w:val="22"/>
+        </w:rPr>
+        <w:t xml:space="preserve"> &lt;</w:t>
+      </w:r>
+      <w:proofErr w:type="spellStart"/>
+      <w:r>
+        <w:rPr>
+          <w:rFonts w:ascii="Arial" w:eastAsia="Arial" w:hAnsi="Arial" w:cs="Arial"/>
+          <w:color w:val="000000"/>
+          <w:sz w:val="22"/>
+          <w:szCs w:val="22"/>
+        </w:rPr>
+        <w:t>type</w:t>
+      </w:r>
+      <w:proofErr w:type="spellEnd"/>
+      <w:r>
+        <w:rPr>
+          <w:rFonts w:ascii="Arial" w:eastAsia="Arial" w:hAnsi="Arial" w:cs="Arial"/>
+          <w:color w:val="000000"/>
+          <w:sz w:val="22"/>
+          <w:szCs w:val="22"/>
+        </w:rPr>
+        <w:t xml:space="preserve">&gt; | </w:t>
+      </w:r>
+      <w:proofErr w:type="spellStart"/>
+      <w:r>
+        <w:rPr>
+          <w:rFonts w:ascii="Arial" w:eastAsia="Arial" w:hAnsi="Arial" w:cs="Arial"/>
+          <w:b/>
+          <w:color w:val="000000"/>
+          <w:sz w:val="22"/>
+          <w:szCs w:val="22"/>
+        </w:rPr>
+        <w:t>perimeter</w:t>
+      </w:r>
+      <w:proofErr w:type="spellEnd"/>
+      <w:r>
+        <w:rPr>
+          <w:rFonts w:ascii="Arial" w:eastAsia="Arial" w:hAnsi="Arial" w:cs="Arial"/>
+          <w:b/>
+          <w:color w:val="000000"/>
+          <w:sz w:val="22"/>
+          <w:szCs w:val="22"/>
+        </w:rPr>
+        <w:t xml:space="preserve"> </w:t>
+      </w:r>
+      <w:proofErr w:type="spellStart"/>
+      <w:r>
+        <w:rPr>
+          <w:rFonts w:ascii="Arial" w:eastAsia="Arial" w:hAnsi="Arial" w:cs="Arial"/>
+          <w:b/>
+          <w:color w:val="000000"/>
+          <w:sz w:val="22"/>
+          <w:szCs w:val="22"/>
+        </w:rPr>
+        <w:t>all</w:t>
+      </w:r>
+      <w:proofErr w:type="spellEnd"/>
+    </w:p>
+    <w:p>
+      <w:pPr>
+        <w:pBdr>
+          <w:top w:val="nil"/>
+          <w:left w:val="nil"/>
+          <w:bottom w:val="nil"/>
+          <w:right w:val="nil"/>
+          <w:between w:val="nil"/>
+        </w:pBdr>
+        <w:spacing w:line="276" w:lineRule="auto"/>
+        <w:rPr>
+          <w:rFonts w:ascii="Arial" w:eastAsia="Arial" w:hAnsi="Arial" w:cs="Arial"/>
+          <w:color w:val="000000"/>
+          <w:sz w:val="22"/>
+          <w:szCs w:val="22"/>
+        </w:rPr>
+      </w:pPr>
+      <w:r>
+        <w:rPr>
+          <w:rFonts w:ascii="Arial" w:eastAsia="Arial" w:hAnsi="Arial" w:cs="Arial"/>
+          <w:color w:val="000000"/>
+          <w:sz w:val="22"/>
+          <w:szCs w:val="22"/>
+        </w:rPr>
+        <w:t>&lt;</w:t>
+      </w:r>
+      <w:proofErr w:type="spellStart"/>
+      <w:r>
+        <w:rPr>
+          <w:rFonts w:ascii="Arial" w:eastAsia="Arial" w:hAnsi="Arial" w:cs="Arial"/>
+          <w:color w:val="000000"/>
+          <w:sz w:val="22"/>
+          <w:szCs w:val="22"/>
+        </w:rPr>
+        <w:t>pos</w:t>
+      </w:r>
+      <w:proofErr w:type="spellEnd"/>
       <w:proofErr w:type="gramStart"/>
       <w:r>
         <w:rPr>
@@ -2713,7 +3394,27 @@
           <w:sz w:val="22"/>
           <w:szCs w:val="22"/>
         </w:rPr>
-        <w:t xml:space="preserve"> &lt;posfloat&gt; </w:t>
+        <w:t xml:space="preserve"> &lt;</w:t>
+      </w:r>
+      <w:proofErr w:type="spellStart"/>
+      <w:r>
+        <w:rPr>
+          <w:rFonts w:ascii="Arial" w:eastAsia="Arial" w:hAnsi="Arial" w:cs="Arial"/>
+          <w:color w:val="000000"/>
+          <w:sz w:val="22"/>
+          <w:szCs w:val="22"/>
+        </w:rPr>
+        <w:t>posfloat</w:t>
+      </w:r>
+      <w:proofErr w:type="spellEnd"/>
+      <w:r>
+        <w:rPr>
+          <w:rFonts w:ascii="Arial" w:eastAsia="Arial" w:hAnsi="Arial" w:cs="Arial"/>
+          <w:color w:val="000000"/>
+          <w:sz w:val="22"/>
+          <w:szCs w:val="22"/>
+        </w:rPr>
+        <w:t xml:space="preserve">&gt; </w:t>
       </w:r>
       <w:r>
         <w:rPr>
@@ -2732,7 +3433,27 @@
           <w:sz w:val="22"/>
           <w:szCs w:val="22"/>
         </w:rPr>
-        <w:t xml:space="preserve"> &lt;posfloat&gt; </w:t>
+        <w:t xml:space="preserve"> &lt;</w:t>
+      </w:r>
+      <w:proofErr w:type="spellStart"/>
+      <w:r>
+        <w:rPr>
+          <w:rFonts w:ascii="Arial" w:eastAsia="Arial" w:hAnsi="Arial" w:cs="Arial"/>
+          <w:color w:val="000000"/>
+          <w:sz w:val="22"/>
+          <w:szCs w:val="22"/>
+        </w:rPr>
+        <w:t>posfloat</w:t>
+      </w:r>
+      <w:proofErr w:type="spellEnd"/>
+      <w:r>
+        <w:rPr>
+          <w:rFonts w:ascii="Arial" w:eastAsia="Arial" w:hAnsi="Arial" w:cs="Arial"/>
+          <w:color w:val="000000"/>
+          <w:sz w:val="22"/>
+          <w:szCs w:val="22"/>
+        </w:rPr>
+        <w:t xml:space="preserve">&gt; </w:t>
       </w:r>
       <w:r>
         <w:rPr>
@@ -2769,9 +3490,19 @@
           <w:sz w:val="22"/>
           <w:szCs w:val="22"/>
         </w:rPr>
-        <w:lastRenderedPageBreak/>
-        <w:t>&lt;typeconstr</w:t>
-      </w:r>
+        <w:t>&lt;</w:t>
+      </w:r>
+      <w:proofErr w:type="spellStart"/>
+      <w:r>
+        <w:rPr>
+          <w:rFonts w:ascii="Arial" w:eastAsia="Arial" w:hAnsi="Arial" w:cs="Arial"/>
+          <w:color w:val="000000"/>
+          <w:sz w:val="22"/>
+          <w:szCs w:val="22"/>
+        </w:rPr>
+        <w:t>typeconstr</w:t>
+      </w:r>
+      <w:proofErr w:type="spellEnd"/>
       <w:proofErr w:type="gramStart"/>
       <w:r>
         <w:rPr>
@@ -2792,24 +3523,56 @@
         </w:rPr>
         <w:t xml:space="preserve">= </w:t>
       </w:r>
-      <w:r>
-        <w:rPr>
-          <w:rFonts w:ascii="Arial" w:eastAsia="Arial" w:hAnsi="Arial" w:cs="Arial"/>
-          <w:b/>
-          <w:color w:val="000000"/>
-          <w:sz w:val="22"/>
-          <w:szCs w:val="22"/>
-        </w:rPr>
-        <w:t>circle (</w:t>
-      </w:r>
-      <w:r>
-        <w:rPr>
-          <w:rFonts w:ascii="Arial" w:eastAsia="Arial" w:hAnsi="Arial" w:cs="Arial"/>
-          <w:color w:val="000000"/>
-          <w:sz w:val="22"/>
-          <w:szCs w:val="22"/>
-        </w:rPr>
-        <w:t>&lt;posfloat&gt;</w:t>
+      <w:proofErr w:type="spellStart"/>
+      <w:r>
+        <w:rPr>
+          <w:rFonts w:ascii="Arial" w:eastAsia="Arial" w:hAnsi="Arial" w:cs="Arial"/>
+          <w:b/>
+          <w:color w:val="000000"/>
+          <w:sz w:val="22"/>
+          <w:szCs w:val="22"/>
+        </w:rPr>
+        <w:t>circle</w:t>
+      </w:r>
+      <w:proofErr w:type="spellEnd"/>
+      <w:r>
+        <w:rPr>
+          <w:rFonts w:ascii="Arial" w:eastAsia="Arial" w:hAnsi="Arial" w:cs="Arial"/>
+          <w:b/>
+          <w:color w:val="000000"/>
+          <w:sz w:val="22"/>
+          <w:szCs w:val="22"/>
+        </w:rPr>
+        <w:t xml:space="preserve"> (</w:t>
+      </w:r>
+      <w:r>
+        <w:rPr>
+          <w:rFonts w:ascii="Arial" w:eastAsia="Arial" w:hAnsi="Arial" w:cs="Arial"/>
+          <w:color w:val="000000"/>
+          <w:sz w:val="22"/>
+          <w:szCs w:val="22"/>
+        </w:rPr>
+        <w:t>&lt;</w:t>
+      </w:r>
+      <w:proofErr w:type="spellStart"/>
+      <w:r>
+        <w:rPr>
+          <w:rFonts w:ascii="Arial" w:eastAsia="Arial" w:hAnsi="Arial" w:cs="Arial"/>
+          <w:color w:val="000000"/>
+          <w:sz w:val="22"/>
+          <w:szCs w:val="22"/>
+        </w:rPr>
+        <w:t>posfloat</w:t>
+      </w:r>
+      <w:proofErr w:type="spellEnd"/>
+      <w:r>
+        <w:rPr>
+          <w:rFonts w:ascii="Arial" w:eastAsia="Arial" w:hAnsi="Arial" w:cs="Arial"/>
+          <w:color w:val="000000"/>
+          <w:sz w:val="22"/>
+          <w:szCs w:val="22"/>
+        </w:rPr>
+        <w:t>&gt;</w:t>
       </w:r>
       <w:r>
         <w:rPr>
@@ -2838,17 +3601,50 @@
           <w:sz w:val="22"/>
           <w:szCs w:val="22"/>
         </w:rPr>
-        <w:t xml:space="preserve"> rectangle</w:t>
-      </w:r>
-      <w:r>
-        <w:rPr>
-          <w:rFonts w:ascii="Arial" w:eastAsia="Arial" w:hAnsi="Arial" w:cs="Arial"/>
-          <w:color w:val="000000"/>
-          <w:sz w:val="22"/>
-          <w:szCs w:val="22"/>
-        </w:rPr>
-        <w:t xml:space="preserve"> &lt;pos&gt; | </w:t>
-      </w:r>
+        <w:t xml:space="preserve"> </w:t>
+      </w:r>
+      <w:proofErr w:type="spellStart"/>
+      <w:r>
+        <w:rPr>
+          <w:rFonts w:ascii="Arial" w:eastAsia="Arial" w:hAnsi="Arial" w:cs="Arial"/>
+          <w:b/>
+          <w:color w:val="000000"/>
+          <w:sz w:val="22"/>
+          <w:szCs w:val="22"/>
+        </w:rPr>
+        <w:t>rectangle</w:t>
+      </w:r>
+      <w:proofErr w:type="spellEnd"/>
+      <w:r>
+        <w:rPr>
+          <w:rFonts w:ascii="Arial" w:eastAsia="Arial" w:hAnsi="Arial" w:cs="Arial"/>
+          <w:color w:val="000000"/>
+          <w:sz w:val="22"/>
+          <w:szCs w:val="22"/>
+        </w:rPr>
+        <w:t xml:space="preserve"> &lt;</w:t>
+      </w:r>
+      <w:proofErr w:type="spellStart"/>
+      <w:r>
+        <w:rPr>
+          <w:rFonts w:ascii="Arial" w:eastAsia="Arial" w:hAnsi="Arial" w:cs="Arial"/>
+          <w:color w:val="000000"/>
+          <w:sz w:val="22"/>
+          <w:szCs w:val="22"/>
+        </w:rPr>
+        <w:t>pos</w:t>
+      </w:r>
+      <w:proofErr w:type="spellEnd"/>
+      <w:r>
+        <w:rPr>
+          <w:rFonts w:ascii="Arial" w:eastAsia="Arial" w:hAnsi="Arial" w:cs="Arial"/>
+          <w:color w:val="000000"/>
+          <w:sz w:val="22"/>
+          <w:szCs w:val="22"/>
+        </w:rPr>
+        <w:t xml:space="preserve">&gt; | </w:t>
+      </w:r>
+      <w:proofErr w:type="spellStart"/>
       <w:r>
         <w:rPr>
           <w:rFonts w:ascii="Arial" w:eastAsia="Arial" w:hAnsi="Arial" w:cs="Arial"/>
@@ -2859,6 +3655,7 @@
         </w:rPr>
         <w:t>img</w:t>
       </w:r>
+      <w:proofErr w:type="spellEnd"/>
       <w:r>
         <w:rPr>
           <w:rFonts w:ascii="Arial" w:eastAsia="Arial" w:hAnsi="Arial" w:cs="Arial"/>
@@ -2885,7 +3682,27 @@
           <w:sz w:val="22"/>
           <w:szCs w:val="22"/>
         </w:rPr>
-        <w:t>&lt;path&gt;</w:t>
+        <w:t>&lt;</w:t>
+      </w:r>
+      <w:proofErr w:type="spellStart"/>
+      <w:r>
+        <w:rPr>
+          <w:rFonts w:ascii="Arial" w:eastAsia="Arial" w:hAnsi="Arial" w:cs="Arial"/>
+          <w:color w:val="000000"/>
+          <w:sz w:val="22"/>
+          <w:szCs w:val="22"/>
+        </w:rPr>
+        <w:t>path</w:t>
+      </w:r>
+      <w:proofErr w:type="spellEnd"/>
+      <w:r>
+        <w:rPr>
+          <w:rFonts w:ascii="Arial" w:eastAsia="Arial" w:hAnsi="Arial" w:cs="Arial"/>
+          <w:color w:val="000000"/>
+          <w:sz w:val="22"/>
+          <w:szCs w:val="22"/>
+        </w:rPr>
+        <w:t>&gt;</w:t>
       </w:r>
       <w:r>
         <w:rPr>
@@ -2922,8 +3739,19 @@
           <w:sz w:val="22"/>
           <w:szCs w:val="22"/>
         </w:rPr>
-        <w:t>&lt;type</w:t>
-      </w:r>
+        <w:t>&lt;</w:t>
+      </w:r>
+      <w:proofErr w:type="spellStart"/>
+      <w:r>
+        <w:rPr>
+          <w:rFonts w:ascii="Arial" w:eastAsia="Arial" w:hAnsi="Arial" w:cs="Arial"/>
+          <w:color w:val="000000"/>
+          <w:sz w:val="22"/>
+          <w:szCs w:val="22"/>
+        </w:rPr>
+        <w:t>type</w:t>
+      </w:r>
+      <w:proofErr w:type="spellEnd"/>
       <w:proofErr w:type="gramStart"/>
       <w:r>
         <w:rPr>
@@ -2944,6 +3772,7 @@
         </w:rPr>
         <w:t xml:space="preserve">= </w:t>
       </w:r>
+      <w:proofErr w:type="spellStart"/>
       <w:r>
         <w:rPr>
           <w:rFonts w:ascii="Arial" w:eastAsia="Arial" w:hAnsi="Arial" w:cs="Arial"/>
@@ -2954,6 +3783,7 @@
         </w:rPr>
         <w:t>circle</w:t>
       </w:r>
+      <w:proofErr w:type="spellEnd"/>
       <w:r>
         <w:rPr>
           <w:rFonts w:ascii="Arial" w:eastAsia="Arial" w:hAnsi="Arial" w:cs="Arial"/>
@@ -2963,6 +3793,7 @@
         </w:rPr>
         <w:t xml:space="preserve"> | </w:t>
       </w:r>
+      <w:proofErr w:type="spellStart"/>
       <w:r>
         <w:rPr>
           <w:rFonts w:ascii="Arial" w:eastAsia="Arial" w:hAnsi="Arial" w:cs="Arial"/>
@@ -2973,6 +3804,7 @@
         </w:rPr>
         <w:t>rectangle</w:t>
       </w:r>
+      <w:proofErr w:type="spellEnd"/>
       <w:r>
         <w:rPr>
           <w:rFonts w:ascii="Arial" w:eastAsia="Arial" w:hAnsi="Arial" w:cs="Arial"/>
@@ -2982,6 +3814,7 @@
         </w:rPr>
         <w:t xml:space="preserve"> | </w:t>
       </w:r>
+      <w:proofErr w:type="spellStart"/>
       <w:r>
         <w:rPr>
           <w:rFonts w:ascii="Arial" w:eastAsia="Arial" w:hAnsi="Arial" w:cs="Arial"/>
@@ -2992,33 +3825,45 @@
         </w:rPr>
         <w:t>img</w:t>
       </w:r>
-    </w:p>
-    <w:p>
-      <w:pPr>
-        <w:pBdr>
-          <w:top w:val="nil"/>
-          <w:left w:val="nil"/>
-          <w:bottom w:val="nil"/>
-          <w:right w:val="nil"/>
-          <w:between w:val="nil"/>
-        </w:pBdr>
-        <w:spacing w:line="276" w:lineRule="auto"/>
-        <w:rPr>
-          <w:rFonts w:ascii="Arial" w:eastAsia="Arial" w:hAnsi="Arial" w:cs="Arial"/>
-          <w:color w:val="000000"/>
-          <w:sz w:val="22"/>
-          <w:szCs w:val="22"/>
-        </w:rPr>
-      </w:pPr>
-      <w:r>
-        <w:rPr>
-          <w:rFonts w:ascii="Arial" w:eastAsia="Arial" w:hAnsi="Arial" w:cs="Arial"/>
-          <w:color w:val="000000"/>
-          <w:sz w:val="22"/>
-          <w:szCs w:val="22"/>
-        </w:rPr>
-        <w:t>&lt;listID</w:t>
-      </w:r>
+      <w:proofErr w:type="spellEnd"/>
+    </w:p>
+    <w:p>
+      <w:pPr>
+        <w:pBdr>
+          <w:top w:val="nil"/>
+          <w:left w:val="nil"/>
+          <w:bottom w:val="nil"/>
+          <w:right w:val="nil"/>
+          <w:between w:val="nil"/>
+        </w:pBdr>
+        <w:spacing w:line="276" w:lineRule="auto"/>
+        <w:rPr>
+          <w:rFonts w:ascii="Arial" w:eastAsia="Arial" w:hAnsi="Arial" w:cs="Arial"/>
+          <w:color w:val="000000"/>
+          <w:sz w:val="22"/>
+          <w:szCs w:val="22"/>
+        </w:rPr>
+      </w:pPr>
+      <w:r>
+        <w:rPr>
+          <w:rFonts w:ascii="Arial" w:eastAsia="Arial" w:hAnsi="Arial" w:cs="Arial"/>
+          <w:color w:val="000000"/>
+          <w:sz w:val="22"/>
+          <w:szCs w:val="22"/>
+        </w:rPr>
+        <w:t>&lt;</w:t>
+      </w:r>
+      <w:proofErr w:type="spellStart"/>
+      <w:r>
+        <w:rPr>
+          <w:rFonts w:ascii="Arial" w:eastAsia="Arial" w:hAnsi="Arial" w:cs="Arial"/>
+          <w:color w:val="000000"/>
+          <w:sz w:val="22"/>
+          <w:szCs w:val="22"/>
+        </w:rPr>
+        <w:t>listID</w:t>
+      </w:r>
+      <w:proofErr w:type="spellEnd"/>
       <w:proofErr w:type="gramStart"/>
       <w:r>
         <w:rPr>
@@ -3037,7 +3882,27 @@
           <w:sz w:val="22"/>
           <w:szCs w:val="22"/>
         </w:rPr>
-        <w:t xml:space="preserve">= &lt;objID&gt; { </w:t>
+        <w:t>= &lt;</w:t>
+      </w:r>
+      <w:proofErr w:type="spellStart"/>
+      <w:r>
+        <w:rPr>
+          <w:rFonts w:ascii="Arial" w:eastAsia="Arial" w:hAnsi="Arial" w:cs="Arial"/>
+          <w:color w:val="000000"/>
+          <w:sz w:val="22"/>
+          <w:szCs w:val="22"/>
+        </w:rPr>
+        <w:t>objID</w:t>
+      </w:r>
+      <w:proofErr w:type="spellEnd"/>
+      <w:r>
+        <w:rPr>
+          <w:rFonts w:ascii="Arial" w:eastAsia="Arial" w:hAnsi="Arial" w:cs="Arial"/>
+          <w:color w:val="000000"/>
+          <w:sz w:val="22"/>
+          <w:szCs w:val="22"/>
+        </w:rPr>
+        <w:t xml:space="preserve">&gt; { </w:t>
       </w:r>
       <w:r>
         <w:rPr>
@@ -3056,7 +3921,27 @@
           <w:sz w:val="22"/>
           <w:szCs w:val="22"/>
         </w:rPr>
-        <w:t xml:space="preserve"> &lt;objID&gt; }</w:t>
+        <w:t xml:space="preserve"> &lt;</w:t>
+      </w:r>
+      <w:proofErr w:type="spellStart"/>
+      <w:r>
+        <w:rPr>
+          <w:rFonts w:ascii="Arial" w:eastAsia="Arial" w:hAnsi="Arial" w:cs="Arial"/>
+          <w:color w:val="000000"/>
+          <w:sz w:val="22"/>
+          <w:szCs w:val="22"/>
+        </w:rPr>
+        <w:t>objID</w:t>
+      </w:r>
+      <w:proofErr w:type="spellEnd"/>
+      <w:r>
+        <w:rPr>
+          <w:rFonts w:ascii="Arial" w:eastAsia="Arial" w:hAnsi="Arial" w:cs="Arial"/>
+          <w:color w:val="000000"/>
+          <w:sz w:val="22"/>
+          <w:szCs w:val="22"/>
+        </w:rPr>
+        <w:t>&gt; }</w:t>
       </w:r>
     </w:p>
     <w:p>
@@ -3223,6 +4108,7 @@
           <w:szCs w:val="22"/>
         </w:rPr>
       </w:pPr>
+      <w:proofErr w:type="spellStart"/>
       <w:r>
         <w:rPr>
           <w:rFonts w:ascii="Arial" w:eastAsia="Arial" w:hAnsi="Arial" w:cs="Arial"/>
@@ -3232,6 +4118,7 @@
         </w:rPr>
         <w:t>mvoff</w:t>
       </w:r>
+      <w:proofErr w:type="spellEnd"/>
     </w:p>
     <w:p>
       <w:pPr>
@@ -3278,6 +4165,7 @@
           <w:szCs w:val="22"/>
         </w:rPr>
       </w:pPr>
+      <w:proofErr w:type="spellStart"/>
       <w:r>
         <w:rPr>
           <w:rFonts w:ascii="Arial" w:eastAsia="Arial" w:hAnsi="Arial" w:cs="Arial"/>
@@ -3288,24 +4176,26 @@
         </w:rPr>
         <w:t>ls</w:t>
       </w:r>
-    </w:p>
-    <w:p>
-      <w:pPr>
-        <w:pBdr>
-          <w:top w:val="nil"/>
-          <w:left w:val="nil"/>
-          <w:bottom w:val="nil"/>
-          <w:right w:val="nil"/>
-          <w:between w:val="nil"/>
-        </w:pBdr>
-        <w:spacing w:line="276" w:lineRule="auto"/>
-        <w:rPr>
-          <w:rFonts w:ascii="Arial" w:eastAsia="Arial" w:hAnsi="Arial" w:cs="Arial"/>
-          <w:color w:val="000000"/>
-          <w:sz w:val="22"/>
-          <w:szCs w:val="22"/>
-        </w:rPr>
-      </w:pPr>
+      <w:proofErr w:type="spellEnd"/>
+    </w:p>
+    <w:p>
+      <w:pPr>
+        <w:pBdr>
+          <w:top w:val="nil"/>
+          <w:left w:val="nil"/>
+          <w:bottom w:val="nil"/>
+          <w:right w:val="nil"/>
+          <w:between w:val="nil"/>
+        </w:pBdr>
+        <w:spacing w:line="276" w:lineRule="auto"/>
+        <w:rPr>
+          <w:rFonts w:ascii="Arial" w:eastAsia="Arial" w:hAnsi="Arial" w:cs="Arial"/>
+          <w:color w:val="000000"/>
+          <w:sz w:val="22"/>
+          <w:szCs w:val="22"/>
+        </w:rPr>
+      </w:pPr>
+      <w:proofErr w:type="spellStart"/>
       <w:r>
         <w:rPr>
           <w:rFonts w:ascii="Arial" w:eastAsia="Arial" w:hAnsi="Arial" w:cs="Arial"/>
@@ -3316,6 +4206,7 @@
         </w:rPr>
         <w:t>all</w:t>
       </w:r>
+      <w:proofErr w:type="spellEnd"/>
     </w:p>
     <w:p>
       <w:pPr>
@@ -3362,6 +4253,7 @@
           <w:szCs w:val="22"/>
         </w:rPr>
       </w:pPr>
+      <w:proofErr w:type="spellStart"/>
       <w:r>
         <w:rPr>
           <w:rFonts w:ascii="Arial" w:eastAsia="Arial" w:hAnsi="Arial" w:cs="Arial"/>
@@ -3372,24 +4264,26 @@
         </w:rPr>
         <w:t>grp</w:t>
       </w:r>
-    </w:p>
-    <w:p>
-      <w:pPr>
-        <w:pBdr>
-          <w:top w:val="nil"/>
-          <w:left w:val="nil"/>
-          <w:bottom w:val="nil"/>
-          <w:right w:val="nil"/>
-          <w:between w:val="nil"/>
-        </w:pBdr>
-        <w:spacing w:line="276" w:lineRule="auto"/>
-        <w:rPr>
-          <w:rFonts w:ascii="Arial" w:eastAsia="Arial" w:hAnsi="Arial" w:cs="Arial"/>
-          <w:color w:val="000000"/>
-          <w:sz w:val="22"/>
-          <w:szCs w:val="22"/>
-        </w:rPr>
-      </w:pPr>
+      <w:proofErr w:type="spellEnd"/>
+    </w:p>
+    <w:p>
+      <w:pPr>
+        <w:pBdr>
+          <w:top w:val="nil"/>
+          <w:left w:val="nil"/>
+          <w:bottom w:val="nil"/>
+          <w:right w:val="nil"/>
+          <w:between w:val="nil"/>
+        </w:pBdr>
+        <w:spacing w:line="276" w:lineRule="auto"/>
+        <w:rPr>
+          <w:rFonts w:ascii="Arial" w:eastAsia="Arial" w:hAnsi="Arial" w:cs="Arial"/>
+          <w:color w:val="000000"/>
+          <w:sz w:val="22"/>
+          <w:szCs w:val="22"/>
+        </w:rPr>
+      </w:pPr>
+      <w:proofErr w:type="spellStart"/>
       <w:r>
         <w:rPr>
           <w:rFonts w:ascii="Arial" w:eastAsia="Arial" w:hAnsi="Arial" w:cs="Arial"/>
@@ -3400,6 +4294,7 @@
         </w:rPr>
         <w:t>ungrp</w:t>
       </w:r>
+      <w:proofErr w:type="spellEnd"/>
     </w:p>
     <w:p>
       <w:pPr>
@@ -3446,6 +4341,7 @@
           <w:szCs w:val="22"/>
         </w:rPr>
       </w:pPr>
+      <w:proofErr w:type="spellStart"/>
       <w:r>
         <w:rPr>
           <w:rFonts w:ascii="Arial" w:eastAsia="Arial" w:hAnsi="Arial" w:cs="Arial"/>
@@ -3456,24 +4352,26 @@
         </w:rPr>
         <w:t>perimeter</w:t>
       </w:r>
-    </w:p>
-    <w:p>
-      <w:pPr>
-        <w:pBdr>
-          <w:top w:val="nil"/>
-          <w:left w:val="nil"/>
-          <w:bottom w:val="nil"/>
-          <w:right w:val="nil"/>
-          <w:between w:val="nil"/>
-        </w:pBdr>
-        <w:spacing w:line="276" w:lineRule="auto"/>
-        <w:rPr>
-          <w:rFonts w:ascii="Arial" w:eastAsia="Arial" w:hAnsi="Arial" w:cs="Arial"/>
-          <w:color w:val="000000"/>
-          <w:sz w:val="22"/>
-          <w:szCs w:val="22"/>
-        </w:rPr>
-      </w:pPr>
+      <w:proofErr w:type="spellEnd"/>
+    </w:p>
+    <w:p>
+      <w:pPr>
+        <w:pBdr>
+          <w:top w:val="nil"/>
+          <w:left w:val="nil"/>
+          <w:bottom w:val="nil"/>
+          <w:right w:val="nil"/>
+          <w:between w:val="nil"/>
+        </w:pBdr>
+        <w:spacing w:line="276" w:lineRule="auto"/>
+        <w:rPr>
+          <w:rFonts w:ascii="Arial" w:eastAsia="Arial" w:hAnsi="Arial" w:cs="Arial"/>
+          <w:color w:val="000000"/>
+          <w:sz w:val="22"/>
+          <w:szCs w:val="22"/>
+        </w:rPr>
+      </w:pPr>
+      <w:proofErr w:type="spellStart"/>
       <w:r>
         <w:rPr>
           <w:rFonts w:ascii="Arial" w:eastAsia="Arial" w:hAnsi="Arial" w:cs="Arial"/>
@@ -3484,24 +4382,26 @@
         </w:rPr>
         <w:t>circle</w:t>
       </w:r>
-    </w:p>
-    <w:p>
-      <w:pPr>
-        <w:pBdr>
-          <w:top w:val="nil"/>
-          <w:left w:val="nil"/>
-          <w:bottom w:val="nil"/>
-          <w:right w:val="nil"/>
-          <w:between w:val="nil"/>
-        </w:pBdr>
-        <w:spacing w:line="276" w:lineRule="auto"/>
-        <w:rPr>
-          <w:rFonts w:ascii="Arial" w:eastAsia="Arial" w:hAnsi="Arial" w:cs="Arial"/>
-          <w:color w:val="000000"/>
-          <w:sz w:val="22"/>
-          <w:szCs w:val="22"/>
-        </w:rPr>
-      </w:pPr>
+      <w:proofErr w:type="spellEnd"/>
+    </w:p>
+    <w:p>
+      <w:pPr>
+        <w:pBdr>
+          <w:top w:val="nil"/>
+          <w:left w:val="nil"/>
+          <w:bottom w:val="nil"/>
+          <w:right w:val="nil"/>
+          <w:between w:val="nil"/>
+        </w:pBdr>
+        <w:spacing w:line="276" w:lineRule="auto"/>
+        <w:rPr>
+          <w:rFonts w:ascii="Arial" w:eastAsia="Arial" w:hAnsi="Arial" w:cs="Arial"/>
+          <w:color w:val="000000"/>
+          <w:sz w:val="22"/>
+          <w:szCs w:val="22"/>
+        </w:rPr>
+      </w:pPr>
+      <w:proofErr w:type="spellStart"/>
       <w:r>
         <w:rPr>
           <w:rFonts w:ascii="Arial" w:eastAsia="Arial" w:hAnsi="Arial" w:cs="Arial"/>
@@ -3512,25 +4412,27 @@
         </w:rPr>
         <w:t>rectangle</w:t>
       </w:r>
-    </w:p>
-    <w:p>
-      <w:pPr>
-        <w:pBdr>
-          <w:top w:val="nil"/>
-          <w:left w:val="nil"/>
-          <w:bottom w:val="nil"/>
-          <w:right w:val="nil"/>
-          <w:between w:val="nil"/>
-        </w:pBdr>
-        <w:spacing w:line="276" w:lineRule="auto"/>
-        <w:rPr>
-          <w:rFonts w:ascii="Arial" w:eastAsia="Arial" w:hAnsi="Arial" w:cs="Arial"/>
-          <w:b/>
-          <w:color w:val="000000"/>
-          <w:sz w:val="22"/>
-          <w:szCs w:val="22"/>
-        </w:rPr>
-      </w:pPr>
+      <w:proofErr w:type="spellEnd"/>
+    </w:p>
+    <w:p>
+      <w:pPr>
+        <w:pBdr>
+          <w:top w:val="nil"/>
+          <w:left w:val="nil"/>
+          <w:bottom w:val="nil"/>
+          <w:right w:val="nil"/>
+          <w:between w:val="nil"/>
+        </w:pBdr>
+        <w:spacing w:line="276" w:lineRule="auto"/>
+        <w:rPr>
+          <w:rFonts w:ascii="Arial" w:eastAsia="Arial" w:hAnsi="Arial" w:cs="Arial"/>
+          <w:b/>
+          <w:color w:val="000000"/>
+          <w:sz w:val="22"/>
+          <w:szCs w:val="22"/>
+        </w:rPr>
+      </w:pPr>
+      <w:proofErr w:type="spellStart"/>
       <w:r>
         <w:rPr>
           <w:rFonts w:ascii="Arial" w:eastAsia="Arial" w:hAnsi="Arial" w:cs="Arial"/>
@@ -3541,6 +4443,7 @@
         </w:rPr>
         <w:t>img</w:t>
       </w:r>
+      <w:proofErr w:type="spellEnd"/>
     </w:p>
     <w:p>
       <w:pPr>
@@ -3648,8 +4551,19 @@
           <w:sz w:val="22"/>
           <w:szCs w:val="22"/>
         </w:rPr>
-        <w:t>&lt;posfloat</w:t>
-      </w:r>
+        <w:t>&lt;</w:t>
+      </w:r>
+      <w:proofErr w:type="spellStart"/>
+      <w:r>
+        <w:rPr>
+          <w:rFonts w:ascii="Arial" w:eastAsia="Arial" w:hAnsi="Arial" w:cs="Arial"/>
+          <w:color w:val="000000"/>
+          <w:sz w:val="22"/>
+          <w:szCs w:val="22"/>
+        </w:rPr>
+        <w:t>posfloat</w:t>
+      </w:r>
+      <w:proofErr w:type="spellEnd"/>
       <w:proofErr w:type="gramStart"/>
       <w:r>
         <w:rPr>
@@ -3668,7 +4582,27 @@
           <w:sz w:val="22"/>
           <w:szCs w:val="22"/>
         </w:rPr>
-        <w:t xml:space="preserve"> numero floating point </w:t>
+        <w:t xml:space="preserve"> numero </w:t>
+      </w:r>
+      <w:proofErr w:type="spellStart"/>
+      <w:r>
+        <w:rPr>
+          <w:rFonts w:ascii="Arial" w:eastAsia="Arial" w:hAnsi="Arial" w:cs="Arial"/>
+          <w:color w:val="000000"/>
+          <w:sz w:val="22"/>
+          <w:szCs w:val="22"/>
+        </w:rPr>
+        <w:t>floating</w:t>
+      </w:r>
+      <w:proofErr w:type="spellEnd"/>
+      <w:r>
+        <w:rPr>
+          <w:rFonts w:ascii="Arial" w:eastAsia="Arial" w:hAnsi="Arial" w:cs="Arial"/>
+          <w:color w:val="000000"/>
+          <w:sz w:val="22"/>
+          <w:szCs w:val="22"/>
+        </w:rPr>
+        <w:t xml:space="preserve"> point </w:t>
       </w:r>
       <w:r>
         <w:rPr>
@@ -3705,8 +4639,19 @@
           <w:sz w:val="22"/>
           <w:szCs w:val="22"/>
         </w:rPr>
-        <w:t>&lt;objID</w:t>
-      </w:r>
+        <w:t>&lt;</w:t>
+      </w:r>
+      <w:proofErr w:type="spellStart"/>
+      <w:r>
+        <w:rPr>
+          <w:rFonts w:ascii="Arial" w:eastAsia="Arial" w:hAnsi="Arial" w:cs="Arial"/>
+          <w:color w:val="000000"/>
+          <w:sz w:val="22"/>
+          <w:szCs w:val="22"/>
+        </w:rPr>
+        <w:t>objID</w:t>
+      </w:r>
+      <w:proofErr w:type="spellEnd"/>
       <w:proofErr w:type="gramStart"/>
       <w:r>
         <w:rPr>
@@ -3752,8 +4697,19 @@
           <w:sz w:val="22"/>
           <w:szCs w:val="22"/>
         </w:rPr>
-        <w:t>&lt;path</w:t>
-      </w:r>
+        <w:t>&lt;</w:t>
+      </w:r>
+      <w:proofErr w:type="spellStart"/>
+      <w:r>
+        <w:rPr>
+          <w:rFonts w:ascii="Arial" w:eastAsia="Arial" w:hAnsi="Arial" w:cs="Arial"/>
+          <w:color w:val="000000"/>
+          <w:sz w:val="22"/>
+          <w:szCs w:val="22"/>
+        </w:rPr>
+        <w:t>path</w:t>
+      </w:r>
+      <w:proofErr w:type="spellEnd"/>
       <w:proofErr w:type="gramStart"/>
       <w:r>
         <w:rPr>
@@ -3836,7 +4792,25 @@
           <w:sz w:val="22"/>
           <w:szCs w:val="22"/>
         </w:rPr>
-        <w:t>Si richiede inoltre di effettuare il testing di uno o più moduli significativi impiegando un opportuno criterio e sfruttando le funzionalità offerte dal framework Junit.</w:t>
+        <w:t xml:space="preserve">Si richiede inoltre di effettuare il testing di uno o più moduli significativi impiegando un opportuno criterio e sfruttando le funzionalità offerte dal framework </w:t>
+      </w:r>
+      <w:proofErr w:type="spellStart"/>
+      <w:r>
+        <w:rPr>
+          <w:rFonts w:ascii="Arial" w:eastAsia="Arial" w:hAnsi="Arial" w:cs="Arial"/>
+          <w:sz w:val="22"/>
+          <w:szCs w:val="22"/>
+        </w:rPr>
+        <w:t>Junit</w:t>
+      </w:r>
+      <w:proofErr w:type="spellEnd"/>
+      <w:r>
+        <w:rPr>
+          <w:rFonts w:ascii="Arial" w:eastAsia="Arial" w:hAnsi="Arial" w:cs="Arial"/>
+          <w:sz w:val="22"/>
+          <w:szCs w:val="22"/>
+        </w:rPr>
+        <w:t>.</w:t>
       </w:r>
     </w:p>
     <w:p>

</xml_diff>